<commit_message>
updates from jam night
</commit_message>
<xml_diff>
--- a/Setlist_1/New Speedway Boogie - Grateful Dead.docx
+++ b/Setlist_1/New Speedway Boogie - Grateful Dead.docx
@@ -176,7 +176,27 @@
           <w:sz w:val="22"/>
           <w:szCs w:val="18"/>
         </w:rPr>
-        <w:t>Please don't dominate the rap Jack, if you got nothin' new to say.</w:t>
+        <w:t xml:space="preserve">Please don't dominate the rap Jack, if you got </w:t>
+      </w:r>
+      <w:proofErr w:type="spellStart"/>
+      <w:r>
+        <w:rPr>
+          <w:rFonts w:ascii="Arial" w:hAnsi="Arial" w:cs="Arial"/>
+          <w:color w:val="000000"/>
+          <w:sz w:val="22"/>
+          <w:szCs w:val="18"/>
+        </w:rPr>
+        <w:t>nothin</w:t>
+      </w:r>
+      <w:proofErr w:type="spellEnd"/>
+      <w:r>
+        <w:rPr>
+          <w:rFonts w:ascii="Arial" w:hAnsi="Arial" w:cs="Arial"/>
+          <w:color w:val="000000"/>
+          <w:sz w:val="22"/>
+          <w:szCs w:val="18"/>
+        </w:rPr>
+        <w:t>' new to say.</w:t>
       </w:r>
     </w:p>
     <w:p>
@@ -307,18 +327,6 @@
           <w:szCs w:val="18"/>
         </w:rPr>
       </w:pPr>
-    </w:p>
-    <w:p>
-      <w:pPr>
-        <w:pStyle w:val="HTMLPreformatted"/>
-        <w:shd w:val="clear" w:color="auto" w:fill="FFFFFF"/>
-        <w:rPr>
-          <w:rFonts w:ascii="Arial" w:hAnsi="Arial" w:cs="Arial"/>
-          <w:color w:val="000000"/>
-          <w:sz w:val="22"/>
-          <w:szCs w:val="18"/>
-        </w:rPr>
-      </w:pPr>
       <w:r>
         <w:rPr>
           <w:rFonts w:ascii="Arial" w:hAnsi="Arial" w:cs="Arial"/>
@@ -361,18 +369,6 @@
         </w:rPr>
         <w:t>I spent a little time on the mountain, spent a little time on the hill.</w:t>
       </w:r>
-    </w:p>
-    <w:p>
-      <w:pPr>
-        <w:pStyle w:val="HTMLPreformatted"/>
-        <w:shd w:val="clear" w:color="auto" w:fill="FFFFFF"/>
-        <w:rPr>
-          <w:rFonts w:ascii="Arial" w:hAnsi="Arial" w:cs="Arial"/>
-          <w:color w:val="000000"/>
-          <w:sz w:val="22"/>
-          <w:szCs w:val="18"/>
-        </w:rPr>
-      </w:pPr>
     </w:p>
     <w:p>
       <w:pPr>
@@ -792,24 +788,33 @@
         <w:pStyle w:val="HTMLPreformatted"/>
         <w:shd w:val="clear" w:color="auto" w:fill="FFFFFF"/>
         <w:rPr>
-          <w:rFonts w:ascii="Arial" w:hAnsi="Arial" w:cs="Arial"/>
-          <w:color w:val="000000"/>
-          <w:sz w:val="22"/>
-          <w:szCs w:val="18"/>
-        </w:rPr>
-      </w:pPr>
-    </w:p>
-    <w:p>
-      <w:pPr>
-        <w:pStyle w:val="HTMLPreformatted"/>
-        <w:shd w:val="clear" w:color="auto" w:fill="FFFFFF"/>
-        <w:rPr>
-          <w:rFonts w:ascii="Arial" w:hAnsi="Arial" w:cs="Arial"/>
-          <w:color w:val="000000"/>
-          <w:sz w:val="22"/>
-          <w:szCs w:val="18"/>
-        </w:rPr>
-      </w:pPr>
+          <w:rStyle w:val="Hyperlink"/>
+          <w:rFonts w:ascii="Arial" w:hAnsi="Arial" w:cs="Arial"/>
+          <w:sz w:val="22"/>
+          <w:szCs w:val="18"/>
+          <w:u w:val="none"/>
+        </w:rPr>
+      </w:pPr>
+      <w:r>
+        <w:rPr>
+          <w:rFonts w:ascii="Arial" w:hAnsi="Arial" w:cs="Arial"/>
+          <w:b/>
+          <w:i/>
+          <w:color w:val="000000"/>
+          <w:sz w:val="22"/>
+          <w:szCs w:val="18"/>
+        </w:rPr>
+        <w:t>Instrumental:</w:t>
+      </w:r>
+      <w:r>
+        <w:rPr>
+          <w:rFonts w:ascii="Arial" w:hAnsi="Arial" w:cs="Arial"/>
+          <w:color w:val="000000"/>
+          <w:sz w:val="22"/>
+          <w:szCs w:val="18"/>
+        </w:rPr>
+        <w:t xml:space="preserve">       </w:t>
+      </w:r>
       <w:hyperlink r:id="rId27" w:history="1">
         <w:r>
           <w:rPr>
@@ -829,9 +834,109 @@
           <w:sz w:val="22"/>
           <w:szCs w:val="18"/>
         </w:rPr>
+        <w:t xml:space="preserve">                                    </w:t>
+      </w:r>
+      <w:hyperlink r:id="rId28" w:history="1">
+        <w:r>
+          <w:rPr>
+            <w:rStyle w:val="Hyperlink"/>
+            <w:rFonts w:ascii="Arial" w:hAnsi="Arial" w:cs="Arial"/>
+            <w:sz w:val="22"/>
+            <w:szCs w:val="18"/>
+            <w:u w:val="none"/>
+          </w:rPr>
+          <w:t>G</w:t>
+        </w:r>
+      </w:hyperlink>
+      <w:r>
+        <w:rPr>
+          <w:rFonts w:ascii="Arial" w:hAnsi="Arial" w:cs="Arial"/>
+          <w:color w:val="000000"/>
+          <w:sz w:val="22"/>
+          <w:szCs w:val="18"/>
+        </w:rPr>
+        <w:t xml:space="preserve">       </w:t>
+      </w:r>
+      <w:hyperlink r:id="rId29" w:history="1">
+        <w:r>
+          <w:rPr>
+            <w:rStyle w:val="Hyperlink"/>
+            <w:rFonts w:ascii="Arial" w:hAnsi="Arial" w:cs="Arial"/>
+            <w:sz w:val="22"/>
+            <w:szCs w:val="18"/>
+            <w:u w:val="none"/>
+          </w:rPr>
+          <w:t>D</w:t>
+        </w:r>
+      </w:hyperlink>
+      <w:r>
+        <w:rPr>
+          <w:rStyle w:val="Hyperlink"/>
+          <w:rFonts w:ascii="Arial" w:hAnsi="Arial" w:cs="Arial"/>
+          <w:sz w:val="22"/>
+          <w:szCs w:val="18"/>
+          <w:u w:val="none"/>
+        </w:rPr>
+        <w:t xml:space="preserve">             </w:t>
+      </w:r>
+      <w:hyperlink r:id="rId30" w:history="1">
+        <w:r>
+          <w:rPr>
+            <w:rStyle w:val="Hyperlink"/>
+            <w:rFonts w:ascii="Arial" w:hAnsi="Arial" w:cs="Arial"/>
+            <w:sz w:val="22"/>
+            <w:szCs w:val="18"/>
+            <w:u w:val="none"/>
+          </w:rPr>
+          <w:t>A</w:t>
+        </w:r>
+      </w:hyperlink>
+    </w:p>
+    <w:p>
+      <w:pPr>
+        <w:pStyle w:val="HTMLPreformatted"/>
+        <w:shd w:val="clear" w:color="auto" w:fill="FFFFFF"/>
+        <w:rPr>
+          <w:rFonts w:ascii="Arial" w:hAnsi="Arial" w:cs="Arial"/>
+          <w:color w:val="000000"/>
+          <w:sz w:val="22"/>
+          <w:szCs w:val="18"/>
+        </w:rPr>
+      </w:pPr>
+    </w:p>
+    <w:p>
+      <w:pPr>
+        <w:pStyle w:val="HTMLPreformatted"/>
+        <w:shd w:val="clear" w:color="auto" w:fill="FFFFFF"/>
+        <w:rPr>
+          <w:rFonts w:ascii="Arial" w:hAnsi="Arial" w:cs="Arial"/>
+          <w:color w:val="000000"/>
+          <w:sz w:val="22"/>
+          <w:szCs w:val="18"/>
+        </w:rPr>
+      </w:pPr>
+      <w:hyperlink r:id="rId31" w:history="1">
+        <w:r>
+          <w:rPr>
+            <w:rStyle w:val="Hyperlink"/>
+            <w:rFonts w:ascii="Arial" w:hAnsi="Arial" w:cs="Arial"/>
+            <w:sz w:val="22"/>
+            <w:szCs w:val="18"/>
+            <w:u w:val="none"/>
+          </w:rPr>
+          <w:t>E</w:t>
+        </w:r>
+      </w:hyperlink>
+      <w:r>
+        <w:rPr>
+          <w:rFonts w:ascii="Arial" w:hAnsi="Arial" w:cs="Arial"/>
+          <w:color w:val="000000"/>
+          <w:sz w:val="22"/>
+          <w:szCs w:val="18"/>
+        </w:rPr>
         <w:t xml:space="preserve">                                </w:t>
       </w:r>
-      <w:hyperlink r:id="rId28" w:history="1">
+      <w:hyperlink r:id="rId32" w:history="1">
         <w:r>
           <w:rPr>
             <w:rStyle w:val="Hyperlink"/>
@@ -852,7 +957,7 @@
         </w:rPr>
         <w:t xml:space="preserve">          </w:t>
       </w:r>
-      <w:hyperlink r:id="rId29" w:history="1">
+      <w:hyperlink r:id="rId33" w:history="1">
         <w:r>
           <w:rPr>
             <w:rStyle w:val="Hyperlink"/>
@@ -873,7 +978,7 @@
         </w:rPr>
         <w:t xml:space="preserve">          </w:t>
       </w:r>
-      <w:hyperlink r:id="rId30" w:history="1">
+      <w:hyperlink r:id="rId34" w:history="1">
         <w:r>
           <w:rPr>
             <w:rStyle w:val="Hyperlink"/>
@@ -918,7 +1023,7 @@
           <w:szCs w:val="18"/>
         </w:rPr>
       </w:pPr>
-      <w:hyperlink r:id="rId31" w:history="1">
+      <w:hyperlink r:id="rId35" w:history="1">
         <w:r>
           <w:rPr>
             <w:rStyle w:val="Hyperlink"/>
@@ -939,7 +1044,7 @@
         </w:rPr>
         <w:t xml:space="preserve">                                      </w:t>
       </w:r>
-      <w:hyperlink r:id="rId32" w:history="1">
+      <w:hyperlink r:id="rId36" w:history="1">
         <w:r>
           <w:rPr>
             <w:rStyle w:val="Hyperlink"/>
@@ -960,7 +1065,7 @@
         </w:rPr>
         <w:t xml:space="preserve">          </w:t>
       </w:r>
-      <w:hyperlink r:id="rId33" w:history="1">
+      <w:hyperlink r:id="rId37" w:history="1">
         <w:r>
           <w:rPr>
             <w:rStyle w:val="Hyperlink"/>
@@ -981,7 +1086,7 @@
         </w:rPr>
         <w:t xml:space="preserve">     </w:t>
       </w:r>
-      <w:hyperlink r:id="rId34" w:history="1">
+      <w:hyperlink r:id="rId38" w:history="1">
         <w:r>
           <w:rPr>
             <w:rStyle w:val="Hyperlink"/>
@@ -1012,104 +1117,18 @@
           <w:sz w:val="22"/>
           <w:szCs w:val="18"/>
         </w:rPr>
-        <w:t>One step done and another begun, and I wonder how many miles.</w:t>
-      </w:r>
-    </w:p>
-    <w:p>
-      <w:pPr>
-        <w:pStyle w:val="HTMLPreformatted"/>
-        <w:shd w:val="clear" w:color="auto" w:fill="FFFFFF"/>
-        <w:rPr>
-          <w:rFonts w:ascii="Arial" w:hAnsi="Arial" w:cs="Arial"/>
-          <w:color w:val="000000"/>
-          <w:sz w:val="22"/>
-          <w:szCs w:val="18"/>
-        </w:rPr>
-      </w:pPr>
-      <w:r>
-        <w:rPr>
-          <w:rFonts w:ascii="Arial" w:hAnsi="Arial" w:cs="Arial"/>
-          <w:color w:val="000000"/>
-          <w:sz w:val="22"/>
-          <w:szCs w:val="18"/>
-        </w:rPr>
-        <w:tab/>
-      </w:r>
-      <w:r>
-        <w:rPr>
-          <w:rFonts w:ascii="Arial" w:hAnsi="Arial" w:cs="Arial"/>
-          <w:color w:val="000000"/>
-          <w:sz w:val="22"/>
-          <w:szCs w:val="18"/>
-        </w:rPr>
-        <w:tab/>
-      </w:r>
-      <w:r>
-        <w:rPr>
-          <w:rFonts w:ascii="Arial" w:hAnsi="Arial" w:cs="Arial"/>
-          <w:color w:val="000000"/>
-          <w:sz w:val="22"/>
-          <w:szCs w:val="18"/>
-        </w:rPr>
-        <w:tab/>
-      </w:r>
-      <w:r>
-        <w:rPr>
-          <w:rFonts w:ascii="Arial" w:hAnsi="Arial" w:cs="Arial"/>
-          <w:color w:val="000000"/>
-          <w:sz w:val="22"/>
-          <w:szCs w:val="18"/>
-        </w:rPr>
-        <w:tab/>
-      </w:r>
-      <w:r>
-        <w:rPr>
-          <w:rFonts w:ascii="Arial" w:hAnsi="Arial" w:cs="Arial"/>
-          <w:color w:val="000000"/>
-          <w:sz w:val="22"/>
-          <w:szCs w:val="18"/>
-        </w:rPr>
-        <w:tab/>
-      </w:r>
-      <w:r>
-        <w:rPr>
-          <w:rFonts w:ascii="Arial" w:hAnsi="Arial" w:cs="Arial"/>
-          <w:color w:val="000000"/>
-          <w:sz w:val="22"/>
-          <w:szCs w:val="18"/>
-        </w:rPr>
-        <w:tab/>
-      </w:r>
-      <w:r>
-        <w:rPr>
-          <w:rFonts w:ascii="Arial" w:hAnsi="Arial" w:cs="Arial"/>
-          <w:color w:val="000000"/>
-          <w:sz w:val="22"/>
-          <w:szCs w:val="18"/>
-        </w:rPr>
-        <w:tab/>
-      </w:r>
-      <w:r>
-        <w:rPr>
-          <w:rFonts w:ascii="Arial" w:hAnsi="Arial" w:cs="Arial"/>
-          <w:color w:val="000000"/>
-          <w:sz w:val="22"/>
-          <w:szCs w:val="18"/>
-        </w:rPr>
-        <w:tab/>
-      </w:r>
-    </w:p>
-    <w:p>
-      <w:pPr>
-        <w:pStyle w:val="HTMLPreformatted"/>
-        <w:shd w:val="clear" w:color="auto" w:fill="FFFFFF"/>
-        <w:rPr>
-          <w:rFonts w:ascii="Arial" w:hAnsi="Arial" w:cs="Arial"/>
-          <w:color w:val="000000"/>
-          <w:sz w:val="22"/>
-          <w:szCs w:val="18"/>
-        </w:rPr>
-      </w:pPr>
+        <w:t xml:space="preserve">One step done and another begun, and I wonder how many </w:t>
+      </w:r>
+      <w:proofErr w:type="gramStart"/>
+      <w:r>
+        <w:rPr>
+          <w:rFonts w:ascii="Arial" w:hAnsi="Arial" w:cs="Arial"/>
+          <w:color w:val="000000"/>
+          <w:sz w:val="22"/>
+          <w:szCs w:val="18"/>
+        </w:rPr>
+        <w:t>miles.</w:t>
+      </w:r>
       <w:r>
         <w:rPr>
           <w:rFonts w:ascii="Arial" w:hAnsi="Arial" w:cs="Arial"/>
@@ -1117,7 +1136,17 @@
           <w:sz w:val="22"/>
           <w:szCs w:val="18"/>
         </w:rPr>
-        <w:t>[ Tab from: http://www.guitaretab.com/g/grateful-dead/7284.html ]</w:t>
+        <w:t>:</w:t>
+      </w:r>
+      <w:proofErr w:type="gramEnd"/>
+      <w:r>
+        <w:rPr>
+          <w:rFonts w:ascii="Arial" w:hAnsi="Arial" w:cs="Arial"/>
+          <w:color w:val="FFFFFF"/>
+          <w:sz w:val="22"/>
+          <w:szCs w:val="18"/>
+        </w:rPr>
+        <w:t xml:space="preserve"> http://www.guitaretab.com/g/grateful-</w:t>
       </w:r>
     </w:p>
     <w:p>
@@ -1140,7 +1169,7 @@
         </w:rPr>
         <w:t xml:space="preserve">  </w:t>
       </w:r>
-      <w:hyperlink r:id="rId35" w:history="1">
+      <w:hyperlink r:id="rId39" w:history="1">
         <w:r>
           <w:rPr>
             <w:rStyle w:val="Hyperlink"/>
@@ -1185,7 +1214,16 @@
           <w:szCs w:val="18"/>
         </w:rPr>
       </w:pPr>
-      <w:hyperlink r:id="rId36" w:history="1">
+      <w:r>
+        <w:rPr>
+          <w:rFonts w:ascii="Arial" w:hAnsi="Arial" w:cs="Arial"/>
+          <w:color w:val="000000"/>
+          <w:sz w:val="22"/>
+          <w:szCs w:val="18"/>
+        </w:rPr>
+        <w:t xml:space="preserve">      </w:t>
+      </w:r>
+      <w:hyperlink r:id="rId40" w:history="1">
         <w:r>
           <w:rPr>
             <w:rStyle w:val="Hyperlink"/>
@@ -1206,7 +1244,7 @@
         </w:rPr>
         <w:t xml:space="preserve">                                       </w:t>
       </w:r>
-      <w:hyperlink r:id="rId37" w:history="1">
+      <w:hyperlink r:id="rId41" w:history="1">
         <w:r>
           <w:rPr>
             <w:rStyle w:val="Hyperlink"/>
@@ -1225,9 +1263,138 @@
           <w:sz w:val="22"/>
           <w:szCs w:val="18"/>
         </w:rPr>
+        <w:t xml:space="preserve">           </w:t>
+      </w:r>
+      <w:hyperlink r:id="rId42" w:history="1">
+        <w:r>
+          <w:rPr>
+            <w:rStyle w:val="Hyperlink"/>
+            <w:rFonts w:ascii="Arial" w:hAnsi="Arial" w:cs="Arial"/>
+            <w:sz w:val="22"/>
+            <w:szCs w:val="18"/>
+            <w:u w:val="none"/>
+          </w:rPr>
+          <w:t>D</w:t>
+        </w:r>
+      </w:hyperlink>
+      <w:r>
+        <w:rPr>
+          <w:rFonts w:ascii="Arial" w:hAnsi="Arial" w:cs="Arial"/>
+          <w:color w:val="000000"/>
+          <w:sz w:val="22"/>
+          <w:szCs w:val="18"/>
+        </w:rPr>
         <w:t xml:space="preserve">         </w:t>
       </w:r>
-      <w:hyperlink r:id="rId38" w:history="1">
+      <w:hyperlink r:id="rId43" w:history="1">
+        <w:r>
+          <w:rPr>
+            <w:rStyle w:val="Hyperlink"/>
+            <w:rFonts w:ascii="Arial" w:hAnsi="Arial" w:cs="Arial"/>
+            <w:sz w:val="22"/>
+            <w:szCs w:val="18"/>
+            <w:u w:val="none"/>
+          </w:rPr>
+          <w:t>A</w:t>
+        </w:r>
+      </w:hyperlink>
+    </w:p>
+    <w:p>
+      <w:pPr>
+        <w:pStyle w:val="HTMLPreformatted"/>
+        <w:shd w:val="clear" w:color="auto" w:fill="FFFFFF"/>
+        <w:rPr>
+          <w:rFonts w:ascii="Arial" w:hAnsi="Arial" w:cs="Arial"/>
+          <w:color w:val="000000"/>
+          <w:sz w:val="22"/>
+          <w:szCs w:val="18"/>
+        </w:rPr>
+      </w:pPr>
+      <w:r>
+        <w:rPr>
+          <w:rFonts w:ascii="Arial" w:hAnsi="Arial" w:cs="Arial"/>
+          <w:color w:val="000000"/>
+          <w:sz w:val="22"/>
+          <w:szCs w:val="18"/>
+        </w:rPr>
+        <w:t>Things went down we don’t understand but I guess in time we will</w:t>
+      </w:r>
+    </w:p>
+    <w:p>
+      <w:pPr>
+        <w:pStyle w:val="HTMLPreformatted"/>
+        <w:shd w:val="clear" w:color="auto" w:fill="FFFFFF"/>
+        <w:rPr>
+          <w:rFonts w:ascii="Arial" w:hAnsi="Arial" w:cs="Arial"/>
+          <w:color w:val="000000"/>
+          <w:sz w:val="22"/>
+          <w:szCs w:val="18"/>
+        </w:rPr>
+      </w:pPr>
+    </w:p>
+    <w:p>
+      <w:pPr>
+        <w:pStyle w:val="HTMLPreformatted"/>
+        <w:shd w:val="clear" w:color="auto" w:fill="FFFFFF"/>
+        <w:rPr>
+          <w:rFonts w:ascii="Arial" w:hAnsi="Arial" w:cs="Arial"/>
+          <w:color w:val="000000"/>
+          <w:sz w:val="22"/>
+          <w:szCs w:val="18"/>
+        </w:rPr>
+      </w:pPr>
+      <w:r>
+        <w:rPr>
+          <w:rFonts w:ascii="Arial" w:hAnsi="Arial" w:cs="Arial"/>
+          <w:color w:val="000000"/>
+          <w:sz w:val="22"/>
+          <w:szCs w:val="18"/>
+        </w:rPr>
+        <w:t xml:space="preserve">      </w:t>
+      </w:r>
+      <w:hyperlink r:id="rId44" w:history="1">
+        <w:r>
+          <w:rPr>
+            <w:rStyle w:val="Hyperlink"/>
+            <w:rFonts w:ascii="Arial" w:hAnsi="Arial" w:cs="Arial"/>
+            <w:sz w:val="22"/>
+            <w:szCs w:val="18"/>
+            <w:u w:val="none"/>
+          </w:rPr>
+          <w:t>E</w:t>
+        </w:r>
+      </w:hyperlink>
+      <w:r>
+        <w:rPr>
+          <w:rFonts w:ascii="Arial" w:hAnsi="Arial" w:cs="Arial"/>
+          <w:color w:val="000000"/>
+          <w:sz w:val="22"/>
+          <w:szCs w:val="18"/>
+        </w:rPr>
+        <w:t xml:space="preserve">                                       </w:t>
+      </w:r>
+      <w:hyperlink r:id="rId45" w:history="1">
+        <w:r>
+          <w:rPr>
+            <w:rStyle w:val="Hyperlink"/>
+            <w:rFonts w:ascii="Arial" w:hAnsi="Arial" w:cs="Arial"/>
+            <w:sz w:val="22"/>
+            <w:szCs w:val="18"/>
+            <w:u w:val="none"/>
+          </w:rPr>
+          <w:t>G</w:t>
+        </w:r>
+      </w:hyperlink>
+      <w:r>
+        <w:rPr>
+          <w:rFonts w:ascii="Arial" w:hAnsi="Arial" w:cs="Arial"/>
+          <w:color w:val="000000"/>
+          <w:sz w:val="22"/>
+          <w:szCs w:val="18"/>
+        </w:rPr>
+        <w:t xml:space="preserve">           </w:t>
+      </w:r>
+      <w:hyperlink r:id="rId46" w:history="1">
         <w:r>
           <w:rPr>
             <w:rStyle w:val="Hyperlink"/>
@@ -1246,9 +1413,117 @@
           <w:sz w:val="22"/>
           <w:szCs w:val="18"/>
         </w:rPr>
+        <w:t xml:space="preserve">         </w:t>
+      </w:r>
+      <w:hyperlink r:id="rId47" w:history="1">
+        <w:r>
+          <w:rPr>
+            <w:rStyle w:val="Hyperlink"/>
+            <w:rFonts w:ascii="Arial" w:hAnsi="Arial" w:cs="Arial"/>
+            <w:sz w:val="22"/>
+            <w:szCs w:val="18"/>
+            <w:u w:val="none"/>
+          </w:rPr>
+          <w:t>A</w:t>
+        </w:r>
+      </w:hyperlink>
+    </w:p>
+    <w:p>
+      <w:pPr>
+        <w:pStyle w:val="HTMLPreformatted"/>
+        <w:shd w:val="clear" w:color="auto" w:fill="FFFFFF"/>
+        <w:rPr>
+          <w:rFonts w:ascii="Arial" w:hAnsi="Arial" w:cs="Arial"/>
+          <w:color w:val="000000"/>
+          <w:sz w:val="22"/>
+          <w:szCs w:val="18"/>
+        </w:rPr>
+      </w:pPr>
+      <w:r>
+        <w:rPr>
+          <w:rFonts w:ascii="Arial" w:hAnsi="Arial" w:cs="Arial"/>
+          <w:color w:val="000000"/>
+          <w:sz w:val="22"/>
+          <w:szCs w:val="18"/>
+        </w:rPr>
+        <w:t xml:space="preserve">Well, I don't know, but I've been told in the heat of the sun a man died of cold. </w:t>
+      </w:r>
+    </w:p>
+    <w:p>
+      <w:pPr>
+        <w:pStyle w:val="HTMLPreformatted"/>
+        <w:shd w:val="clear" w:color="auto" w:fill="FFFFFF"/>
+        <w:rPr>
+          <w:rFonts w:ascii="Arial" w:hAnsi="Arial" w:cs="Arial"/>
+          <w:color w:val="000000"/>
+          <w:sz w:val="22"/>
+          <w:szCs w:val="18"/>
+        </w:rPr>
+      </w:pPr>
+      <w:hyperlink r:id="rId48" w:history="1">
+        <w:r>
+          <w:rPr>
+            <w:rStyle w:val="Hyperlink"/>
+            <w:rFonts w:ascii="Arial" w:hAnsi="Arial" w:cs="Arial"/>
+            <w:sz w:val="22"/>
+            <w:szCs w:val="18"/>
+            <w:u w:val="none"/>
+          </w:rPr>
+          <w:t>E</w:t>
+        </w:r>
+      </w:hyperlink>
+      <w:r>
+        <w:rPr>
+          <w:rFonts w:ascii="Arial" w:hAnsi="Arial" w:cs="Arial"/>
+          <w:color w:val="000000"/>
+          <w:sz w:val="22"/>
+          <w:szCs w:val="18"/>
+        </w:rPr>
+        <w:t xml:space="preserve">                                         </w:t>
+      </w:r>
+      <w:hyperlink r:id="rId49" w:history="1">
+        <w:r>
+          <w:rPr>
+            <w:rStyle w:val="Hyperlink"/>
+            <w:rFonts w:ascii="Arial" w:hAnsi="Arial" w:cs="Arial"/>
+            <w:sz w:val="22"/>
+            <w:szCs w:val="18"/>
+            <w:u w:val="none"/>
+          </w:rPr>
+          <w:t>G</w:t>
+        </w:r>
+      </w:hyperlink>
+      <w:r>
+        <w:rPr>
+          <w:rFonts w:ascii="Arial" w:hAnsi="Arial" w:cs="Arial"/>
+          <w:color w:val="000000"/>
+          <w:sz w:val="22"/>
+          <w:szCs w:val="18"/>
+        </w:rPr>
         <w:t xml:space="preserve">       </w:t>
       </w:r>
-      <w:hyperlink r:id="rId39" w:history="1">
+      <w:hyperlink r:id="rId50" w:history="1">
+        <w:r>
+          <w:rPr>
+            <w:rStyle w:val="Hyperlink"/>
+            <w:rFonts w:ascii="Arial" w:hAnsi="Arial" w:cs="Arial"/>
+            <w:sz w:val="22"/>
+            <w:szCs w:val="18"/>
+            <w:u w:val="none"/>
+          </w:rPr>
+          <w:t>D</w:t>
+        </w:r>
+      </w:hyperlink>
+      <w:r>
+        <w:rPr>
+          <w:rFonts w:ascii="Arial" w:hAnsi="Arial" w:cs="Arial"/>
+          <w:color w:val="000000"/>
+          <w:sz w:val="22"/>
+          <w:szCs w:val="18"/>
+        </w:rPr>
+        <w:t xml:space="preserve">            </w:t>
+      </w:r>
+      <w:hyperlink r:id="rId51" w:history="1">
         <w:r>
           <w:rPr>
             <w:rStyle w:val="Hyperlink"/>
@@ -1279,6 +1554,537 @@
           <w:sz w:val="22"/>
           <w:szCs w:val="18"/>
         </w:rPr>
+        <w:t xml:space="preserve">Keep on </w:t>
+      </w:r>
+      <w:proofErr w:type="spellStart"/>
+      <w:r>
+        <w:rPr>
+          <w:rFonts w:ascii="Arial" w:hAnsi="Arial" w:cs="Arial"/>
+          <w:color w:val="000000"/>
+          <w:sz w:val="22"/>
+          <w:szCs w:val="18"/>
+        </w:rPr>
+        <w:t>comin</w:t>
+      </w:r>
+      <w:proofErr w:type="spellEnd"/>
+      <w:r>
+        <w:rPr>
+          <w:rFonts w:ascii="Arial" w:hAnsi="Arial" w:cs="Arial"/>
+          <w:color w:val="000000"/>
+          <w:sz w:val="22"/>
+          <w:szCs w:val="18"/>
+        </w:rPr>
+        <w:t>' or stand and wait with the sun so dark and the hour so late.</w:t>
+      </w:r>
+    </w:p>
+    <w:p>
+      <w:pPr>
+        <w:pStyle w:val="HTMLPreformatted"/>
+        <w:shd w:val="clear" w:color="auto" w:fill="FFFFFF"/>
+        <w:rPr>
+          <w:rFonts w:ascii="Arial" w:hAnsi="Arial" w:cs="Arial"/>
+          <w:color w:val="000000"/>
+          <w:sz w:val="22"/>
+          <w:szCs w:val="18"/>
+        </w:rPr>
+      </w:pPr>
+    </w:p>
+    <w:p>
+      <w:pPr>
+        <w:pStyle w:val="HTMLPreformatted"/>
+        <w:shd w:val="clear" w:color="auto" w:fill="FFFFFF"/>
+        <w:rPr>
+          <w:rStyle w:val="Hyperlink"/>
+          <w:rFonts w:ascii="Arial" w:hAnsi="Arial" w:cs="Arial"/>
+          <w:sz w:val="22"/>
+          <w:szCs w:val="18"/>
+          <w:u w:val="none"/>
+        </w:rPr>
+      </w:pPr>
+      <w:r>
+        <w:rPr>
+          <w:rFonts w:ascii="Arial" w:hAnsi="Arial" w:cs="Arial"/>
+          <w:b/>
+          <w:i/>
+          <w:color w:val="000000"/>
+          <w:sz w:val="22"/>
+          <w:szCs w:val="18"/>
+        </w:rPr>
+        <w:t>Instrumental:</w:t>
+      </w:r>
+      <w:r>
+        <w:rPr>
+          <w:rFonts w:ascii="Arial" w:hAnsi="Arial" w:cs="Arial"/>
+          <w:color w:val="000000"/>
+          <w:sz w:val="22"/>
+          <w:szCs w:val="18"/>
+        </w:rPr>
+        <w:t xml:space="preserve">       </w:t>
+      </w:r>
+      <w:hyperlink r:id="rId52" w:history="1">
+        <w:r>
+          <w:rPr>
+            <w:rStyle w:val="Hyperlink"/>
+            <w:rFonts w:ascii="Arial" w:hAnsi="Arial" w:cs="Arial"/>
+            <w:sz w:val="22"/>
+            <w:szCs w:val="18"/>
+            <w:u w:val="none"/>
+          </w:rPr>
+          <w:t>E</w:t>
+        </w:r>
+      </w:hyperlink>
+      <w:r>
+        <w:rPr>
+          <w:rFonts w:ascii="Arial" w:hAnsi="Arial" w:cs="Arial"/>
+          <w:color w:val="000000"/>
+          <w:sz w:val="22"/>
+          <w:szCs w:val="18"/>
+        </w:rPr>
+        <w:t xml:space="preserve">                                    </w:t>
+      </w:r>
+      <w:hyperlink r:id="rId53" w:history="1">
+        <w:r>
+          <w:rPr>
+            <w:rStyle w:val="Hyperlink"/>
+            <w:rFonts w:ascii="Arial" w:hAnsi="Arial" w:cs="Arial"/>
+            <w:sz w:val="22"/>
+            <w:szCs w:val="18"/>
+            <w:u w:val="none"/>
+          </w:rPr>
+          <w:t>G</w:t>
+        </w:r>
+      </w:hyperlink>
+      <w:r>
+        <w:rPr>
+          <w:rFonts w:ascii="Arial" w:hAnsi="Arial" w:cs="Arial"/>
+          <w:color w:val="000000"/>
+          <w:sz w:val="22"/>
+          <w:szCs w:val="18"/>
+        </w:rPr>
+        <w:t xml:space="preserve">       </w:t>
+      </w:r>
+      <w:hyperlink r:id="rId54" w:history="1">
+        <w:r>
+          <w:rPr>
+            <w:rStyle w:val="Hyperlink"/>
+            <w:rFonts w:ascii="Arial" w:hAnsi="Arial" w:cs="Arial"/>
+            <w:sz w:val="22"/>
+            <w:szCs w:val="18"/>
+            <w:u w:val="none"/>
+          </w:rPr>
+          <w:t>D</w:t>
+        </w:r>
+      </w:hyperlink>
+      <w:r>
+        <w:rPr>
+          <w:rStyle w:val="Hyperlink"/>
+          <w:rFonts w:ascii="Arial" w:hAnsi="Arial" w:cs="Arial"/>
+          <w:sz w:val="22"/>
+          <w:szCs w:val="18"/>
+          <w:u w:val="none"/>
+        </w:rPr>
+        <w:t xml:space="preserve">             </w:t>
+      </w:r>
+      <w:hyperlink r:id="rId55" w:history="1">
+        <w:r>
+          <w:rPr>
+            <w:rStyle w:val="Hyperlink"/>
+            <w:rFonts w:ascii="Arial" w:hAnsi="Arial" w:cs="Arial"/>
+            <w:sz w:val="22"/>
+            <w:szCs w:val="18"/>
+            <w:u w:val="none"/>
+          </w:rPr>
+          <w:t>A</w:t>
+        </w:r>
+      </w:hyperlink>
+    </w:p>
+    <w:p>
+      <w:pPr>
+        <w:pStyle w:val="HTMLPreformatted"/>
+        <w:shd w:val="clear" w:color="auto" w:fill="FFFFFF"/>
+        <w:rPr>
+          <w:rFonts w:ascii="Arial" w:hAnsi="Arial" w:cs="Arial"/>
+          <w:color w:val="000000"/>
+          <w:sz w:val="22"/>
+          <w:szCs w:val="18"/>
+        </w:rPr>
+      </w:pPr>
+    </w:p>
+    <w:p>
+      <w:pPr>
+        <w:pStyle w:val="HTMLPreformatted"/>
+        <w:shd w:val="clear" w:color="auto" w:fill="FFFFFF"/>
+        <w:rPr>
+          <w:rFonts w:ascii="Arial" w:hAnsi="Arial" w:cs="Arial"/>
+          <w:color w:val="000000"/>
+          <w:sz w:val="22"/>
+          <w:szCs w:val="18"/>
+        </w:rPr>
+      </w:pPr>
+      <w:hyperlink r:id="rId56" w:history="1">
+        <w:r>
+          <w:rPr>
+            <w:rStyle w:val="Hyperlink"/>
+            <w:rFonts w:ascii="Arial" w:hAnsi="Arial" w:cs="Arial"/>
+            <w:sz w:val="22"/>
+            <w:szCs w:val="18"/>
+            <w:u w:val="none"/>
+          </w:rPr>
+          <w:t>E</w:t>
+        </w:r>
+      </w:hyperlink>
+      <w:r>
+        <w:rPr>
+          <w:rFonts w:ascii="Arial" w:hAnsi="Arial" w:cs="Arial"/>
+          <w:color w:val="000000"/>
+          <w:sz w:val="22"/>
+          <w:szCs w:val="18"/>
+        </w:rPr>
+        <w:t xml:space="preserve">                                     </w:t>
+      </w:r>
+      <w:hyperlink r:id="rId57" w:history="1">
+        <w:r>
+          <w:rPr>
+            <w:rStyle w:val="Hyperlink"/>
+            <w:rFonts w:ascii="Arial" w:hAnsi="Arial" w:cs="Arial"/>
+            <w:sz w:val="22"/>
+            <w:szCs w:val="18"/>
+            <w:u w:val="none"/>
+          </w:rPr>
+          <w:t>G</w:t>
+        </w:r>
+      </w:hyperlink>
+      <w:r>
+        <w:rPr>
+          <w:rFonts w:ascii="Arial" w:hAnsi="Arial" w:cs="Arial"/>
+          <w:color w:val="000000"/>
+          <w:sz w:val="22"/>
+          <w:szCs w:val="18"/>
+        </w:rPr>
+        <w:t xml:space="preserve">         </w:t>
+      </w:r>
+      <w:hyperlink r:id="rId58" w:history="1">
+        <w:r>
+          <w:rPr>
+            <w:rStyle w:val="Hyperlink"/>
+            <w:rFonts w:ascii="Arial" w:hAnsi="Arial" w:cs="Arial"/>
+            <w:sz w:val="22"/>
+            <w:szCs w:val="18"/>
+            <w:u w:val="none"/>
+          </w:rPr>
+          <w:t>D</w:t>
+        </w:r>
+      </w:hyperlink>
+      <w:r>
+        <w:rPr>
+          <w:rFonts w:ascii="Arial" w:hAnsi="Arial" w:cs="Arial"/>
+          <w:color w:val="000000"/>
+          <w:sz w:val="22"/>
+          <w:szCs w:val="18"/>
+        </w:rPr>
+        <w:t xml:space="preserve">          </w:t>
+      </w:r>
+      <w:hyperlink r:id="rId59" w:history="1">
+        <w:r>
+          <w:rPr>
+            <w:rStyle w:val="Hyperlink"/>
+            <w:rFonts w:ascii="Arial" w:hAnsi="Arial" w:cs="Arial"/>
+            <w:sz w:val="22"/>
+            <w:szCs w:val="18"/>
+            <w:u w:val="none"/>
+          </w:rPr>
+          <w:t>E</w:t>
+        </w:r>
+      </w:hyperlink>
+    </w:p>
+    <w:p>
+      <w:pPr>
+        <w:pStyle w:val="HTMLPreformatted"/>
+        <w:shd w:val="clear" w:color="auto" w:fill="FFFFFF"/>
+        <w:rPr>
+          <w:rFonts w:ascii="Arial" w:hAnsi="Arial" w:cs="Arial"/>
+          <w:color w:val="000000"/>
+          <w:sz w:val="22"/>
+          <w:szCs w:val="18"/>
+        </w:rPr>
+      </w:pPr>
+      <w:r>
+        <w:rPr>
+          <w:rFonts w:ascii="Arial" w:hAnsi="Arial" w:cs="Arial"/>
+          <w:color w:val="000000"/>
+          <w:sz w:val="22"/>
+          <w:szCs w:val="18"/>
+        </w:rPr>
+        <w:t>You can't overlook the lack, Jack, of any other highway to ride,</w:t>
+      </w:r>
+    </w:p>
+    <w:p>
+      <w:pPr>
+        <w:pStyle w:val="HTMLPreformatted"/>
+        <w:shd w:val="clear" w:color="auto" w:fill="FFFFFF"/>
+        <w:rPr>
+          <w:rFonts w:ascii="Arial" w:hAnsi="Arial" w:cs="Arial"/>
+          <w:color w:val="000000"/>
+          <w:sz w:val="22"/>
+          <w:szCs w:val="18"/>
+        </w:rPr>
+      </w:pPr>
+      <w:r>
+        <w:rPr>
+          <w:rFonts w:ascii="Arial" w:hAnsi="Arial" w:cs="Arial"/>
+          <w:color w:val="000000"/>
+          <w:sz w:val="22"/>
+          <w:szCs w:val="18"/>
+        </w:rPr>
+        <w:t xml:space="preserve">     </w:t>
+      </w:r>
+      <w:hyperlink r:id="rId60" w:history="1">
+        <w:r>
+          <w:rPr>
+            <w:rStyle w:val="Hyperlink"/>
+            <w:rFonts w:ascii="Arial" w:hAnsi="Arial" w:cs="Arial"/>
+            <w:sz w:val="22"/>
+            <w:szCs w:val="18"/>
+            <w:u w:val="none"/>
+          </w:rPr>
+          <w:t>E</w:t>
+        </w:r>
+      </w:hyperlink>
+      <w:r>
+        <w:rPr>
+          <w:rFonts w:ascii="Arial" w:hAnsi="Arial" w:cs="Arial"/>
+          <w:color w:val="000000"/>
+          <w:sz w:val="22"/>
+          <w:szCs w:val="18"/>
+        </w:rPr>
+        <w:t xml:space="preserve">                                   </w:t>
+      </w:r>
+      <w:hyperlink r:id="rId61" w:history="1">
+        <w:r>
+          <w:rPr>
+            <w:rStyle w:val="Hyperlink"/>
+            <w:rFonts w:ascii="Arial" w:hAnsi="Arial" w:cs="Arial"/>
+            <w:sz w:val="22"/>
+            <w:szCs w:val="18"/>
+            <w:u w:val="none"/>
+          </w:rPr>
+          <w:t>G</w:t>
+        </w:r>
+      </w:hyperlink>
+      <w:r>
+        <w:rPr>
+          <w:rFonts w:ascii="Arial" w:hAnsi="Arial" w:cs="Arial"/>
+          <w:color w:val="000000"/>
+          <w:sz w:val="22"/>
+          <w:szCs w:val="18"/>
+        </w:rPr>
+        <w:t xml:space="preserve">        </w:t>
+      </w:r>
+      <w:hyperlink r:id="rId62" w:history="1">
+        <w:r>
+          <w:rPr>
+            <w:rStyle w:val="Hyperlink"/>
+            <w:rFonts w:ascii="Arial" w:hAnsi="Arial" w:cs="Arial"/>
+            <w:sz w:val="22"/>
+            <w:szCs w:val="18"/>
+            <w:u w:val="none"/>
+          </w:rPr>
+          <w:t>D</w:t>
+        </w:r>
+      </w:hyperlink>
+      <w:r>
+        <w:rPr>
+          <w:rFonts w:ascii="Arial" w:hAnsi="Arial" w:cs="Arial"/>
+          <w:color w:val="000000"/>
+          <w:sz w:val="22"/>
+          <w:szCs w:val="18"/>
+        </w:rPr>
+        <w:t xml:space="preserve">        </w:t>
+      </w:r>
+      <w:hyperlink r:id="rId63" w:history="1">
+        <w:r>
+          <w:rPr>
+            <w:rStyle w:val="Hyperlink"/>
+            <w:rFonts w:ascii="Arial" w:hAnsi="Arial" w:cs="Arial"/>
+            <w:sz w:val="22"/>
+            <w:szCs w:val="18"/>
+            <w:u w:val="none"/>
+          </w:rPr>
+          <w:t>E</w:t>
+        </w:r>
+      </w:hyperlink>
+    </w:p>
+    <w:p>
+      <w:pPr>
+        <w:pStyle w:val="HTMLPreformatted"/>
+        <w:shd w:val="clear" w:color="auto" w:fill="FFFFFF"/>
+        <w:rPr>
+          <w:rFonts w:ascii="Arial" w:hAnsi="Arial" w:cs="Arial"/>
+          <w:color w:val="000000"/>
+          <w:sz w:val="22"/>
+          <w:szCs w:val="18"/>
+        </w:rPr>
+      </w:pPr>
+      <w:r>
+        <w:rPr>
+          <w:rFonts w:ascii="Arial" w:hAnsi="Arial" w:cs="Arial"/>
+          <w:color w:val="000000"/>
+          <w:sz w:val="22"/>
+          <w:szCs w:val="18"/>
+        </w:rPr>
+        <w:t>It's got no signs or dividing lines, and very few rules to guide.</w:t>
+      </w:r>
+    </w:p>
+    <w:p>
+      <w:pPr>
+        <w:pStyle w:val="HTMLPreformatted"/>
+        <w:shd w:val="clear" w:color="auto" w:fill="FFFFFF"/>
+        <w:rPr>
+          <w:rFonts w:ascii="Arial" w:hAnsi="Arial" w:cs="Arial"/>
+          <w:color w:val="000000"/>
+          <w:sz w:val="22"/>
+          <w:szCs w:val="18"/>
+        </w:rPr>
+      </w:pPr>
+      <w:hyperlink r:id="rId64" w:history="1">
+        <w:r>
+          <w:rPr>
+            <w:rStyle w:val="Hyperlink"/>
+            <w:rFonts w:ascii="Arial" w:hAnsi="Arial" w:cs="Arial"/>
+            <w:sz w:val="22"/>
+            <w:szCs w:val="18"/>
+            <w:u w:val="none"/>
+          </w:rPr>
+          <w:t>E</w:t>
+        </w:r>
+      </w:hyperlink>
+    </w:p>
+    <w:p>
+      <w:pPr>
+        <w:pStyle w:val="HTMLPreformatted"/>
+        <w:shd w:val="clear" w:color="auto" w:fill="FFFFFF"/>
+        <w:rPr>
+          <w:rFonts w:ascii="Arial" w:hAnsi="Arial" w:cs="Arial"/>
+          <w:color w:val="000000"/>
+          <w:sz w:val="22"/>
+          <w:szCs w:val="18"/>
+        </w:rPr>
+      </w:pPr>
+      <w:r>
+        <w:rPr>
+          <w:rFonts w:ascii="Arial" w:hAnsi="Arial" w:cs="Arial"/>
+          <w:color w:val="000000"/>
+          <w:sz w:val="22"/>
+          <w:szCs w:val="18"/>
+        </w:rPr>
+        <w:t>I spent a little time on the mountain, spent a little time on the hill.</w:t>
+      </w:r>
+    </w:p>
+    <w:p>
+      <w:pPr>
+        <w:pStyle w:val="HTMLPreformatted"/>
+        <w:shd w:val="clear" w:color="auto" w:fill="FFFFFF"/>
+        <w:rPr>
+          <w:rFonts w:ascii="Arial" w:hAnsi="Arial" w:cs="Arial"/>
+          <w:color w:val="000000"/>
+          <w:sz w:val="22"/>
+          <w:szCs w:val="18"/>
+        </w:rPr>
+      </w:pPr>
+      <w:hyperlink r:id="rId65" w:history="1">
+        <w:r>
+          <w:rPr>
+            <w:rStyle w:val="Hyperlink"/>
+            <w:rFonts w:ascii="Arial" w:hAnsi="Arial" w:cs="Arial"/>
+            <w:sz w:val="22"/>
+            <w:szCs w:val="18"/>
+            <w:u w:val="none"/>
+          </w:rPr>
+          <w:t>E</w:t>
+        </w:r>
+      </w:hyperlink>
+      <w:r>
+        <w:rPr>
+          <w:rFonts w:ascii="Arial" w:hAnsi="Arial" w:cs="Arial"/>
+          <w:color w:val="000000"/>
+          <w:sz w:val="22"/>
+          <w:szCs w:val="18"/>
+        </w:rPr>
+        <w:t xml:space="preserve">                                       </w:t>
+      </w:r>
+      <w:hyperlink r:id="rId66" w:history="1">
+        <w:r>
+          <w:rPr>
+            <w:rStyle w:val="Hyperlink"/>
+            <w:rFonts w:ascii="Arial" w:hAnsi="Arial" w:cs="Arial"/>
+            <w:sz w:val="22"/>
+            <w:szCs w:val="18"/>
+            <w:u w:val="none"/>
+          </w:rPr>
+          <w:t>G</w:t>
+        </w:r>
+      </w:hyperlink>
+      <w:r>
+        <w:rPr>
+          <w:rFonts w:ascii="Arial" w:hAnsi="Arial" w:cs="Arial"/>
+          <w:color w:val="000000"/>
+          <w:sz w:val="22"/>
+          <w:szCs w:val="18"/>
+        </w:rPr>
+        <w:t xml:space="preserve">         </w:t>
+      </w:r>
+      <w:hyperlink r:id="rId67" w:history="1">
+        <w:r>
+          <w:rPr>
+            <w:rStyle w:val="Hyperlink"/>
+            <w:rFonts w:ascii="Arial" w:hAnsi="Arial" w:cs="Arial"/>
+            <w:sz w:val="22"/>
+            <w:szCs w:val="18"/>
+            <w:u w:val="none"/>
+          </w:rPr>
+          <w:t>D</w:t>
+        </w:r>
+      </w:hyperlink>
+      <w:r>
+        <w:rPr>
+          <w:rFonts w:ascii="Arial" w:hAnsi="Arial" w:cs="Arial"/>
+          <w:color w:val="000000"/>
+          <w:sz w:val="22"/>
+          <w:szCs w:val="18"/>
+        </w:rPr>
+        <w:t xml:space="preserve">       </w:t>
+      </w:r>
+      <w:hyperlink r:id="rId68" w:history="1">
+        <w:r>
+          <w:rPr>
+            <w:rStyle w:val="Hyperlink"/>
+            <w:rFonts w:ascii="Arial" w:hAnsi="Arial" w:cs="Arial"/>
+            <w:sz w:val="22"/>
+            <w:szCs w:val="18"/>
+            <w:u w:val="none"/>
+          </w:rPr>
+          <w:t>A</w:t>
+        </w:r>
+      </w:hyperlink>
+    </w:p>
+    <w:p>
+      <w:pPr>
+        <w:pStyle w:val="HTMLPreformatted"/>
+        <w:shd w:val="clear" w:color="auto" w:fill="FFFFFF"/>
+        <w:rPr>
+          <w:rFonts w:ascii="Arial" w:hAnsi="Arial" w:cs="Arial"/>
+          <w:color w:val="000000"/>
+          <w:sz w:val="22"/>
+          <w:szCs w:val="18"/>
+        </w:rPr>
+      </w:pPr>
+      <w:r>
+        <w:rPr>
+          <w:rFonts w:ascii="Arial" w:hAnsi="Arial" w:cs="Arial"/>
+          <w:color w:val="000000"/>
+          <w:sz w:val="22"/>
+          <w:szCs w:val="18"/>
+        </w:rPr>
         <w:t>I saw things getting out of hand but I guess they always will.</w:t>
       </w:r>
     </w:p>
@@ -1293,16 +2099,19 @@
           <w:szCs w:val="18"/>
         </w:rPr>
       </w:pPr>
-      <w:r>
-        <w:rPr>
-          <w:rFonts w:ascii="Arial" w:hAnsi="Arial" w:cs="Arial"/>
-          <w:color w:val="000000"/>
-          <w:sz w:val="22"/>
-          <w:szCs w:val="18"/>
-        </w:rPr>
-        <w:t xml:space="preserve">      </w:t>
-      </w:r>
-      <w:hyperlink r:id="rId40" w:history="1">
+    </w:p>
+    <w:p>
+      <w:pPr>
+        <w:pStyle w:val="HTMLPreformatted"/>
+        <w:shd w:val="clear" w:color="auto" w:fill="FFFFFF"/>
+        <w:rPr>
+          <w:rFonts w:ascii="Arial" w:hAnsi="Arial" w:cs="Arial"/>
+          <w:color w:val="000000"/>
+          <w:sz w:val="22"/>
+          <w:szCs w:val="18"/>
+        </w:rPr>
+      </w:pPr>
+      <w:hyperlink r:id="rId69" w:history="1">
         <w:r>
           <w:rPr>
             <w:rStyle w:val="Hyperlink"/>
@@ -1321,9 +2130,9 @@
           <w:sz w:val="22"/>
           <w:szCs w:val="18"/>
         </w:rPr>
-        <w:t xml:space="preserve">                                       </w:t>
-      </w:r>
-      <w:hyperlink r:id="rId41" w:history="1">
+        <w:t xml:space="preserve">                                          </w:t>
+      </w:r>
+      <w:hyperlink r:id="rId70" w:history="1">
         <w:r>
           <w:rPr>
             <w:rStyle w:val="Hyperlink"/>
@@ -1344,472 +2153,7 @@
         </w:rPr>
         <w:t xml:space="preserve">           </w:t>
       </w:r>
-      <w:hyperlink r:id="rId42" w:history="1">
-        <w:r>
-          <w:rPr>
-            <w:rStyle w:val="Hyperlink"/>
-            <w:rFonts w:ascii="Arial" w:hAnsi="Arial" w:cs="Arial"/>
-            <w:sz w:val="22"/>
-            <w:szCs w:val="18"/>
-            <w:u w:val="none"/>
-          </w:rPr>
-          <w:t>D</w:t>
-        </w:r>
-      </w:hyperlink>
-      <w:r>
-        <w:rPr>
-          <w:rFonts w:ascii="Arial" w:hAnsi="Arial" w:cs="Arial"/>
-          <w:color w:val="000000"/>
-          <w:sz w:val="22"/>
-          <w:szCs w:val="18"/>
-        </w:rPr>
-        <w:t xml:space="preserve">         </w:t>
-      </w:r>
-      <w:hyperlink r:id="rId43" w:history="1">
-        <w:r>
-          <w:rPr>
-            <w:rStyle w:val="Hyperlink"/>
-            <w:rFonts w:ascii="Arial" w:hAnsi="Arial" w:cs="Arial"/>
-            <w:sz w:val="22"/>
-            <w:szCs w:val="18"/>
-            <w:u w:val="none"/>
-          </w:rPr>
-          <w:t>A</w:t>
-        </w:r>
-      </w:hyperlink>
-    </w:p>
-    <w:p>
-      <w:pPr>
-        <w:pStyle w:val="HTMLPreformatted"/>
-        <w:shd w:val="clear" w:color="auto" w:fill="FFFFFF"/>
-        <w:rPr>
-          <w:rFonts w:ascii="Arial" w:hAnsi="Arial" w:cs="Arial"/>
-          <w:color w:val="000000"/>
-          <w:sz w:val="22"/>
-          <w:szCs w:val="18"/>
-        </w:rPr>
-      </w:pPr>
-      <w:r>
-        <w:rPr>
-          <w:rFonts w:ascii="Arial" w:hAnsi="Arial" w:cs="Arial"/>
-          <w:color w:val="000000"/>
-          <w:sz w:val="22"/>
-          <w:szCs w:val="18"/>
-        </w:rPr>
-        <w:t xml:space="preserve">Well, I don't know, but I've been told in the heat of the sun a man died of cold. </w:t>
-      </w:r>
-    </w:p>
-    <w:p>
-      <w:pPr>
-        <w:pStyle w:val="HTMLPreformatted"/>
-        <w:shd w:val="clear" w:color="auto" w:fill="FFFFFF"/>
-        <w:rPr>
-          <w:rFonts w:ascii="Arial" w:hAnsi="Arial" w:cs="Arial"/>
-          <w:color w:val="000000"/>
-          <w:sz w:val="22"/>
-          <w:szCs w:val="18"/>
-        </w:rPr>
-      </w:pPr>
-      <w:hyperlink r:id="rId44" w:history="1">
-        <w:r>
-          <w:rPr>
-            <w:rStyle w:val="Hyperlink"/>
-            <w:rFonts w:ascii="Arial" w:hAnsi="Arial" w:cs="Arial"/>
-            <w:sz w:val="22"/>
-            <w:szCs w:val="18"/>
-            <w:u w:val="none"/>
-          </w:rPr>
-          <w:t>E</w:t>
-        </w:r>
-      </w:hyperlink>
-      <w:r>
-        <w:rPr>
-          <w:rFonts w:ascii="Arial" w:hAnsi="Arial" w:cs="Arial"/>
-          <w:color w:val="000000"/>
-          <w:sz w:val="22"/>
-          <w:szCs w:val="18"/>
-        </w:rPr>
-        <w:t xml:space="preserve">                                         </w:t>
-      </w:r>
-      <w:hyperlink r:id="rId45" w:history="1">
-        <w:r>
-          <w:rPr>
-            <w:rStyle w:val="Hyperlink"/>
-            <w:rFonts w:ascii="Arial" w:hAnsi="Arial" w:cs="Arial"/>
-            <w:sz w:val="22"/>
-            <w:szCs w:val="18"/>
-            <w:u w:val="none"/>
-          </w:rPr>
-          <w:t>G</w:t>
-        </w:r>
-      </w:hyperlink>
-      <w:r>
-        <w:rPr>
-          <w:rFonts w:ascii="Arial" w:hAnsi="Arial" w:cs="Arial"/>
-          <w:color w:val="000000"/>
-          <w:sz w:val="22"/>
-          <w:szCs w:val="18"/>
-        </w:rPr>
-        <w:t xml:space="preserve">       </w:t>
-      </w:r>
-      <w:hyperlink r:id="rId46" w:history="1">
-        <w:r>
-          <w:rPr>
-            <w:rStyle w:val="Hyperlink"/>
-            <w:rFonts w:ascii="Arial" w:hAnsi="Arial" w:cs="Arial"/>
-            <w:sz w:val="22"/>
-            <w:szCs w:val="18"/>
-            <w:u w:val="none"/>
-          </w:rPr>
-          <w:t>D</w:t>
-        </w:r>
-      </w:hyperlink>
-      <w:r>
-        <w:rPr>
-          <w:rFonts w:ascii="Arial" w:hAnsi="Arial" w:cs="Arial"/>
-          <w:color w:val="000000"/>
-          <w:sz w:val="22"/>
-          <w:szCs w:val="18"/>
-        </w:rPr>
-        <w:t xml:space="preserve">            </w:t>
-      </w:r>
-      <w:hyperlink r:id="rId47" w:history="1">
-        <w:r>
-          <w:rPr>
-            <w:rStyle w:val="Hyperlink"/>
-            <w:rFonts w:ascii="Arial" w:hAnsi="Arial" w:cs="Arial"/>
-            <w:sz w:val="22"/>
-            <w:szCs w:val="18"/>
-            <w:u w:val="none"/>
-          </w:rPr>
-          <w:t>A</w:t>
-        </w:r>
-      </w:hyperlink>
-    </w:p>
-    <w:p>
-      <w:pPr>
-        <w:pStyle w:val="HTMLPreformatted"/>
-        <w:shd w:val="clear" w:color="auto" w:fill="FFFFFF"/>
-        <w:rPr>
-          <w:rFonts w:ascii="Arial" w:hAnsi="Arial" w:cs="Arial"/>
-          <w:color w:val="000000"/>
-          <w:sz w:val="22"/>
-          <w:szCs w:val="18"/>
-        </w:rPr>
-      </w:pPr>
-      <w:r>
-        <w:rPr>
-          <w:rFonts w:ascii="Arial" w:hAnsi="Arial" w:cs="Arial"/>
-          <w:color w:val="000000"/>
-          <w:sz w:val="22"/>
-          <w:szCs w:val="18"/>
-        </w:rPr>
-        <w:t>Keep on comin' or stand and wait with the sun so dark and the hour so late.</w:t>
-      </w:r>
-    </w:p>
-    <w:p>
-      <w:pPr>
-        <w:pStyle w:val="HTMLPreformatted"/>
-        <w:shd w:val="clear" w:color="auto" w:fill="FFFFFF"/>
-        <w:rPr>
-          <w:rFonts w:ascii="Arial" w:hAnsi="Arial" w:cs="Arial"/>
-          <w:color w:val="000000"/>
-          <w:sz w:val="22"/>
-          <w:szCs w:val="18"/>
-        </w:rPr>
-      </w:pPr>
-    </w:p>
-    <w:p>
-      <w:pPr>
-        <w:pStyle w:val="HTMLPreformatted"/>
-        <w:shd w:val="clear" w:color="auto" w:fill="FFFFFF"/>
-        <w:rPr>
-          <w:rFonts w:ascii="Arial" w:hAnsi="Arial" w:cs="Arial"/>
-          <w:color w:val="000000"/>
-          <w:sz w:val="22"/>
-          <w:szCs w:val="18"/>
-        </w:rPr>
-      </w:pPr>
-    </w:p>
-    <w:p>
-      <w:pPr>
-        <w:pStyle w:val="HTMLPreformatted"/>
-        <w:shd w:val="clear" w:color="auto" w:fill="FFFFFF"/>
-        <w:rPr>
-          <w:rFonts w:ascii="Arial" w:hAnsi="Arial" w:cs="Arial"/>
-          <w:color w:val="000000"/>
-          <w:sz w:val="22"/>
-          <w:szCs w:val="18"/>
-        </w:rPr>
-      </w:pPr>
-      <w:hyperlink r:id="rId48" w:history="1">
-        <w:r>
-          <w:rPr>
-            <w:rStyle w:val="Hyperlink"/>
-            <w:rFonts w:ascii="Arial" w:hAnsi="Arial" w:cs="Arial"/>
-            <w:sz w:val="22"/>
-            <w:szCs w:val="18"/>
-            <w:u w:val="none"/>
-          </w:rPr>
-          <w:t>E</w:t>
-        </w:r>
-      </w:hyperlink>
-      <w:r>
-        <w:rPr>
-          <w:rFonts w:ascii="Arial" w:hAnsi="Arial" w:cs="Arial"/>
-          <w:color w:val="000000"/>
-          <w:sz w:val="22"/>
-          <w:szCs w:val="18"/>
-        </w:rPr>
-        <w:t xml:space="preserve">                                     </w:t>
-      </w:r>
-      <w:hyperlink r:id="rId49" w:history="1">
-        <w:r>
-          <w:rPr>
-            <w:rStyle w:val="Hyperlink"/>
-            <w:rFonts w:ascii="Arial" w:hAnsi="Arial" w:cs="Arial"/>
-            <w:sz w:val="22"/>
-            <w:szCs w:val="18"/>
-            <w:u w:val="none"/>
-          </w:rPr>
-          <w:t>G</w:t>
-        </w:r>
-      </w:hyperlink>
-      <w:r>
-        <w:rPr>
-          <w:rFonts w:ascii="Arial" w:hAnsi="Arial" w:cs="Arial"/>
-          <w:color w:val="000000"/>
-          <w:sz w:val="22"/>
-          <w:szCs w:val="18"/>
-        </w:rPr>
-        <w:t xml:space="preserve">         </w:t>
-      </w:r>
-      <w:hyperlink r:id="rId50" w:history="1">
-        <w:r>
-          <w:rPr>
-            <w:rStyle w:val="Hyperlink"/>
-            <w:rFonts w:ascii="Arial" w:hAnsi="Arial" w:cs="Arial"/>
-            <w:sz w:val="22"/>
-            <w:szCs w:val="18"/>
-            <w:u w:val="none"/>
-          </w:rPr>
-          <w:t>D</w:t>
-        </w:r>
-      </w:hyperlink>
-      <w:r>
-        <w:rPr>
-          <w:rFonts w:ascii="Arial" w:hAnsi="Arial" w:cs="Arial"/>
-          <w:color w:val="000000"/>
-          <w:sz w:val="22"/>
-          <w:szCs w:val="18"/>
-        </w:rPr>
-        <w:t xml:space="preserve">          </w:t>
-      </w:r>
-      <w:hyperlink r:id="rId51" w:history="1">
-        <w:r>
-          <w:rPr>
-            <w:rStyle w:val="Hyperlink"/>
-            <w:rFonts w:ascii="Arial" w:hAnsi="Arial" w:cs="Arial"/>
-            <w:sz w:val="22"/>
-            <w:szCs w:val="18"/>
-            <w:u w:val="none"/>
-          </w:rPr>
-          <w:t>E</w:t>
-        </w:r>
-      </w:hyperlink>
-    </w:p>
-    <w:p>
-      <w:pPr>
-        <w:pStyle w:val="HTMLPreformatted"/>
-        <w:shd w:val="clear" w:color="auto" w:fill="FFFFFF"/>
-        <w:rPr>
-          <w:rFonts w:ascii="Arial" w:hAnsi="Arial" w:cs="Arial"/>
-          <w:color w:val="000000"/>
-          <w:sz w:val="22"/>
-          <w:szCs w:val="18"/>
-        </w:rPr>
-      </w:pPr>
-      <w:r>
-        <w:rPr>
-          <w:rFonts w:ascii="Arial" w:hAnsi="Arial" w:cs="Arial"/>
-          <w:color w:val="000000"/>
-          <w:sz w:val="22"/>
-          <w:szCs w:val="18"/>
-        </w:rPr>
-        <w:t>You can't overlook the lack, Jack, of any other highway to ride,</w:t>
-      </w:r>
-    </w:p>
-    <w:p>
-      <w:pPr>
-        <w:pStyle w:val="HTMLPreformatted"/>
-        <w:shd w:val="clear" w:color="auto" w:fill="FFFFFF"/>
-        <w:rPr>
-          <w:rFonts w:ascii="Arial" w:hAnsi="Arial" w:cs="Arial"/>
-          <w:color w:val="000000"/>
-          <w:sz w:val="22"/>
-          <w:szCs w:val="18"/>
-        </w:rPr>
-      </w:pPr>
-      <w:r>
-        <w:rPr>
-          <w:rFonts w:ascii="Arial" w:hAnsi="Arial" w:cs="Arial"/>
-          <w:color w:val="000000"/>
-          <w:sz w:val="22"/>
-          <w:szCs w:val="18"/>
-        </w:rPr>
-        <w:t xml:space="preserve">     </w:t>
-      </w:r>
-      <w:hyperlink r:id="rId52" w:history="1">
-        <w:r>
-          <w:rPr>
-            <w:rStyle w:val="Hyperlink"/>
-            <w:rFonts w:ascii="Arial" w:hAnsi="Arial" w:cs="Arial"/>
-            <w:sz w:val="22"/>
-            <w:szCs w:val="18"/>
-            <w:u w:val="none"/>
-          </w:rPr>
-          <w:t>E</w:t>
-        </w:r>
-      </w:hyperlink>
-      <w:r>
-        <w:rPr>
-          <w:rFonts w:ascii="Arial" w:hAnsi="Arial" w:cs="Arial"/>
-          <w:color w:val="000000"/>
-          <w:sz w:val="22"/>
-          <w:szCs w:val="18"/>
-        </w:rPr>
-        <w:t xml:space="preserve">                                   </w:t>
-      </w:r>
-      <w:hyperlink r:id="rId53" w:history="1">
-        <w:r>
-          <w:rPr>
-            <w:rStyle w:val="Hyperlink"/>
-            <w:rFonts w:ascii="Arial" w:hAnsi="Arial" w:cs="Arial"/>
-            <w:sz w:val="22"/>
-            <w:szCs w:val="18"/>
-            <w:u w:val="none"/>
-          </w:rPr>
-          <w:t>G</w:t>
-        </w:r>
-      </w:hyperlink>
-      <w:r>
-        <w:rPr>
-          <w:rFonts w:ascii="Arial" w:hAnsi="Arial" w:cs="Arial"/>
-          <w:color w:val="000000"/>
-          <w:sz w:val="22"/>
-          <w:szCs w:val="18"/>
-        </w:rPr>
-        <w:t xml:space="preserve">        </w:t>
-      </w:r>
-      <w:hyperlink r:id="rId54" w:history="1">
-        <w:r>
-          <w:rPr>
-            <w:rStyle w:val="Hyperlink"/>
-            <w:rFonts w:ascii="Arial" w:hAnsi="Arial" w:cs="Arial"/>
-            <w:sz w:val="22"/>
-            <w:szCs w:val="18"/>
-            <w:u w:val="none"/>
-          </w:rPr>
-          <w:t>D</w:t>
-        </w:r>
-      </w:hyperlink>
-      <w:r>
-        <w:rPr>
-          <w:rFonts w:ascii="Arial" w:hAnsi="Arial" w:cs="Arial"/>
-          <w:color w:val="000000"/>
-          <w:sz w:val="22"/>
-          <w:szCs w:val="18"/>
-        </w:rPr>
-        <w:t xml:space="preserve">        </w:t>
-      </w:r>
-      <w:hyperlink r:id="rId55" w:history="1">
-        <w:r>
-          <w:rPr>
-            <w:rStyle w:val="Hyperlink"/>
-            <w:rFonts w:ascii="Arial" w:hAnsi="Arial" w:cs="Arial"/>
-            <w:sz w:val="22"/>
-            <w:szCs w:val="18"/>
-            <w:u w:val="none"/>
-          </w:rPr>
-          <w:t>E</w:t>
-        </w:r>
-      </w:hyperlink>
-    </w:p>
-    <w:p>
-      <w:pPr>
-        <w:pStyle w:val="HTMLPreformatted"/>
-        <w:shd w:val="clear" w:color="auto" w:fill="FFFFFF"/>
-        <w:rPr>
-          <w:rFonts w:ascii="Arial" w:hAnsi="Arial" w:cs="Arial"/>
-          <w:color w:val="000000"/>
-          <w:sz w:val="22"/>
-          <w:szCs w:val="18"/>
-        </w:rPr>
-      </w:pPr>
-      <w:r>
-        <w:rPr>
-          <w:rFonts w:ascii="Arial" w:hAnsi="Arial" w:cs="Arial"/>
-          <w:color w:val="000000"/>
-          <w:sz w:val="22"/>
-          <w:szCs w:val="18"/>
-        </w:rPr>
-        <w:t>It's got no signs or dividing lines, and very few rules to guide.</w:t>
-      </w:r>
-    </w:p>
-    <w:p>
-      <w:pPr>
-        <w:pStyle w:val="HTMLPreformatted"/>
-        <w:shd w:val="clear" w:color="auto" w:fill="FFFFFF"/>
-        <w:rPr>
-          <w:rFonts w:ascii="Arial" w:hAnsi="Arial" w:cs="Arial"/>
-          <w:color w:val="000000"/>
-          <w:sz w:val="22"/>
-          <w:szCs w:val="18"/>
-        </w:rPr>
-      </w:pPr>
-      <w:hyperlink r:id="rId56" w:history="1">
-        <w:r>
-          <w:rPr>
-            <w:rStyle w:val="Hyperlink"/>
-            <w:rFonts w:ascii="Arial" w:hAnsi="Arial" w:cs="Arial"/>
-            <w:sz w:val="22"/>
-            <w:szCs w:val="18"/>
-            <w:u w:val="none"/>
-          </w:rPr>
-          <w:t>E</w:t>
-        </w:r>
-      </w:hyperlink>
-      <w:r>
-        <w:rPr>
-          <w:rFonts w:ascii="Arial" w:hAnsi="Arial" w:cs="Arial"/>
-          <w:color w:val="000000"/>
-          <w:sz w:val="22"/>
-          <w:szCs w:val="18"/>
-        </w:rPr>
-        <w:t xml:space="preserve">                                          </w:t>
-      </w:r>
-      <w:hyperlink r:id="rId57" w:history="1">
-        <w:r>
-          <w:rPr>
-            <w:rStyle w:val="Hyperlink"/>
-            <w:rFonts w:ascii="Arial" w:hAnsi="Arial" w:cs="Arial"/>
-            <w:sz w:val="22"/>
-            <w:szCs w:val="18"/>
-            <w:u w:val="none"/>
-          </w:rPr>
-          <w:t>G</w:t>
-        </w:r>
-      </w:hyperlink>
-      <w:r>
-        <w:rPr>
-          <w:rFonts w:ascii="Arial" w:hAnsi="Arial" w:cs="Arial"/>
-          <w:color w:val="000000"/>
-          <w:sz w:val="22"/>
-          <w:szCs w:val="18"/>
-        </w:rPr>
-        <w:t xml:space="preserve">           </w:t>
-      </w:r>
-      <w:hyperlink r:id="rId58" w:history="1">
+      <w:hyperlink r:id="rId71" w:history="1">
         <w:r>
           <w:rPr>
             <w:rStyle w:val="Hyperlink"/>
@@ -1852,6 +2196,167 @@
         <w:tab/>
         <w:t>A</w:t>
       </w:r>
+    </w:p>
+    <w:p>
+      <w:pPr>
+        <w:pStyle w:val="HTMLPreformatted"/>
+        <w:shd w:val="clear" w:color="auto" w:fill="FFFFFF"/>
+        <w:rPr>
+          <w:rFonts w:ascii="Arial" w:hAnsi="Arial" w:cs="Arial"/>
+          <w:color w:val="000000"/>
+          <w:sz w:val="22"/>
+          <w:szCs w:val="18"/>
+        </w:rPr>
+      </w:pPr>
+      <w:r>
+        <w:rPr>
+          <w:rFonts w:ascii="Arial" w:hAnsi="Arial" w:cs="Arial"/>
+          <w:color w:val="000000"/>
+          <w:sz w:val="22"/>
+          <w:szCs w:val="18"/>
+        </w:rPr>
+        <w:t xml:space="preserve">Now I don't know but I've been told if the </w:t>
+      </w:r>
+      <w:proofErr w:type="gramStart"/>
+      <w:r>
+        <w:rPr>
+          <w:rFonts w:ascii="Arial" w:hAnsi="Arial" w:cs="Arial"/>
+          <w:color w:val="000000"/>
+          <w:sz w:val="22"/>
+          <w:szCs w:val="18"/>
+        </w:rPr>
+        <w:t>horse don't</w:t>
+      </w:r>
+      <w:proofErr w:type="gramEnd"/>
+      <w:r>
+        <w:rPr>
+          <w:rFonts w:ascii="Arial" w:hAnsi="Arial" w:cs="Arial"/>
+          <w:color w:val="000000"/>
+          <w:sz w:val="22"/>
+          <w:szCs w:val="18"/>
+        </w:rPr>
+        <w:t xml:space="preserve"> pull you got to carry the load.</w:t>
+      </w:r>
+    </w:p>
+    <w:p>
+      <w:pPr>
+        <w:pStyle w:val="HTMLPreformatted"/>
+        <w:shd w:val="clear" w:color="auto" w:fill="FFFFFF"/>
+        <w:rPr>
+          <w:rFonts w:ascii="Arial" w:hAnsi="Arial" w:cs="Arial"/>
+          <w:color w:val="000000"/>
+          <w:sz w:val="22"/>
+          <w:szCs w:val="18"/>
+        </w:rPr>
+      </w:pPr>
+      <w:hyperlink r:id="rId72" w:history="1">
+        <w:r>
+          <w:rPr>
+            <w:rStyle w:val="Hyperlink"/>
+            <w:rFonts w:ascii="Arial" w:hAnsi="Arial" w:cs="Arial"/>
+            <w:sz w:val="22"/>
+            <w:szCs w:val="18"/>
+            <w:u w:val="none"/>
+          </w:rPr>
+          <w:t>E</w:t>
+        </w:r>
+      </w:hyperlink>
+      <w:r>
+        <w:rPr>
+          <w:rFonts w:ascii="Arial" w:hAnsi="Arial" w:cs="Arial"/>
+          <w:color w:val="000000"/>
+          <w:sz w:val="22"/>
+          <w:szCs w:val="18"/>
+        </w:rPr>
+        <w:t xml:space="preserve">                                      </w:t>
+      </w:r>
+      <w:hyperlink r:id="rId73" w:history="1">
+        <w:r>
+          <w:rPr>
+            <w:rStyle w:val="Hyperlink"/>
+            <w:rFonts w:ascii="Arial" w:hAnsi="Arial" w:cs="Arial"/>
+            <w:sz w:val="22"/>
+            <w:szCs w:val="18"/>
+            <w:u w:val="none"/>
+          </w:rPr>
+          <w:t>G</w:t>
+        </w:r>
+      </w:hyperlink>
+      <w:r>
+        <w:rPr>
+          <w:rFonts w:ascii="Arial" w:hAnsi="Arial" w:cs="Arial"/>
+          <w:color w:val="000000"/>
+          <w:sz w:val="22"/>
+          <w:szCs w:val="18"/>
+        </w:rPr>
+        <w:t xml:space="preserve">          </w:t>
+      </w:r>
+      <w:hyperlink r:id="rId74" w:history="1">
+        <w:r>
+          <w:rPr>
+            <w:rStyle w:val="Hyperlink"/>
+            <w:rFonts w:ascii="Arial" w:hAnsi="Arial" w:cs="Arial"/>
+            <w:sz w:val="22"/>
+            <w:szCs w:val="18"/>
+            <w:u w:val="none"/>
+          </w:rPr>
+          <w:t>D</w:t>
+        </w:r>
+      </w:hyperlink>
+      <w:r>
+        <w:rPr>
+          <w:rFonts w:ascii="Arial" w:hAnsi="Arial" w:cs="Arial"/>
+          <w:color w:val="000000"/>
+          <w:sz w:val="22"/>
+          <w:szCs w:val="18"/>
+        </w:rPr>
+        <w:t xml:space="preserve">      </w:t>
+      </w:r>
+      <w:hyperlink r:id="rId75" w:history="1">
+        <w:r>
+          <w:rPr>
+            <w:rStyle w:val="Hyperlink"/>
+            <w:rFonts w:ascii="Arial" w:hAnsi="Arial" w:cs="Arial"/>
+            <w:sz w:val="22"/>
+            <w:szCs w:val="18"/>
+            <w:u w:val="none"/>
+          </w:rPr>
+          <w:t>A</w:t>
+        </w:r>
+      </w:hyperlink>
+    </w:p>
+    <w:p>
+      <w:pPr>
+        <w:pStyle w:val="HTMLPreformatted"/>
+        <w:shd w:val="clear" w:color="auto" w:fill="FFFFFF"/>
+        <w:rPr>
+          <w:rFonts w:ascii="Arial" w:hAnsi="Arial" w:cs="Arial"/>
+          <w:color w:val="000000"/>
+          <w:sz w:val="22"/>
+          <w:szCs w:val="18"/>
+        </w:rPr>
+      </w:pPr>
+      <w:r>
+        <w:rPr>
+          <w:rFonts w:ascii="Arial" w:hAnsi="Arial" w:cs="Arial"/>
+          <w:color w:val="000000"/>
+          <w:sz w:val="22"/>
+          <w:szCs w:val="18"/>
+        </w:rPr>
+        <w:t>I don't know whose back`s that strong; maybe find out before too long.</w:t>
+      </w:r>
+    </w:p>
+    <w:p>
+      <w:pPr>
+        <w:pStyle w:val="HTMLPreformatted"/>
+        <w:shd w:val="clear" w:color="auto" w:fill="FFFFFF"/>
+        <w:rPr>
+          <w:rFonts w:ascii="Arial" w:hAnsi="Arial" w:cs="Arial"/>
+          <w:color w:val="000000"/>
+          <w:sz w:val="22"/>
+          <w:szCs w:val="18"/>
+        </w:rPr>
+      </w:pPr>
       <w:bookmarkStart w:id="0" w:name="_GoBack"/>
       <w:bookmarkEnd w:id="0"/>
     </w:p>
@@ -1867,48 +2372,44 @@
         </w:rPr>
       </w:pPr>
       <w:r>
-        <w:rPr>
-          <w:rFonts w:ascii="Arial" w:hAnsi="Arial" w:cs="Arial"/>
-          <w:color w:val="000000"/>
-          <w:sz w:val="22"/>
-          <w:szCs w:val="18"/>
-        </w:rPr>
-        <w:t>Now I don't know but I've been told if the horse don't pull you got to carry the load.</w:t>
-      </w:r>
-    </w:p>
-    <w:p>
-      <w:pPr>
-        <w:pStyle w:val="HTMLPreformatted"/>
-        <w:shd w:val="clear" w:color="auto" w:fill="FFFFFF"/>
-        <w:rPr>
-          <w:rFonts w:ascii="Arial" w:hAnsi="Arial" w:cs="Arial"/>
-          <w:color w:val="000000"/>
-          <w:sz w:val="22"/>
-          <w:szCs w:val="18"/>
-        </w:rPr>
-      </w:pPr>
-      <w:hyperlink r:id="rId59" w:history="1">
-        <w:r>
-          <w:rPr>
-            <w:rStyle w:val="Hyperlink"/>
-            <w:rFonts w:ascii="Arial" w:hAnsi="Arial" w:cs="Arial"/>
-            <w:sz w:val="22"/>
-            <w:szCs w:val="18"/>
-            <w:u w:val="none"/>
-          </w:rPr>
-          <w:t>E</w:t>
-        </w:r>
-      </w:hyperlink>
-      <w:r>
-        <w:rPr>
-          <w:rFonts w:ascii="Arial" w:hAnsi="Arial" w:cs="Arial"/>
-          <w:color w:val="000000"/>
-          <w:sz w:val="22"/>
-          <w:szCs w:val="18"/>
-        </w:rPr>
-        <w:t xml:space="preserve">                                      </w:t>
-      </w:r>
-      <w:hyperlink r:id="rId60" w:history="1">
+        <w:fldChar w:fldCharType="begin"/>
+      </w:r>
+      <w:r>
+        <w:instrText xml:space="preserve"> HYPERLINK "http://www.guitaretab.com/g/grateful-dead/7284.html" </w:instrText>
+      </w:r>
+      <w:r>
+        <w:fldChar w:fldCharType="separate"/>
+      </w:r>
+      <w:r>
+        <w:rPr>
+          <w:rStyle w:val="Hyperlink"/>
+          <w:rFonts w:ascii="Arial" w:hAnsi="Arial" w:cs="Arial"/>
+          <w:sz w:val="22"/>
+          <w:szCs w:val="18"/>
+          <w:u w:val="none"/>
+        </w:rPr>
+        <w:t>E</w:t>
+      </w:r>
+      <w:r>
+        <w:rPr>
+          <w:rStyle w:val="Hyperlink"/>
+          <w:rFonts w:ascii="Arial" w:hAnsi="Arial" w:cs="Arial"/>
+          <w:sz w:val="22"/>
+          <w:szCs w:val="18"/>
+          <w:u w:val="none"/>
+        </w:rPr>
+        <w:fldChar w:fldCharType="end"/>
+      </w:r>
+      <w:r>
+        <w:rPr>
+          <w:rFonts w:ascii="Arial" w:hAnsi="Arial" w:cs="Arial"/>
+          <w:color w:val="000000"/>
+          <w:sz w:val="22"/>
+          <w:szCs w:val="18"/>
+        </w:rPr>
+        <w:t xml:space="preserve">                                                                 </w:t>
+      </w:r>
+      <w:hyperlink r:id="rId76" w:history="1">
         <w:r>
           <w:rPr>
             <w:rStyle w:val="Hyperlink"/>
@@ -1920,16 +2421,49 @@
           <w:t>G</w:t>
         </w:r>
       </w:hyperlink>
-      <w:r>
-        <w:rPr>
-          <w:rFonts w:ascii="Arial" w:hAnsi="Arial" w:cs="Arial"/>
-          <w:color w:val="000000"/>
-          <w:sz w:val="22"/>
-          <w:szCs w:val="18"/>
-        </w:rPr>
-        <w:t xml:space="preserve">          </w:t>
-      </w:r>
-      <w:hyperlink r:id="rId61" w:history="1">
+    </w:p>
+    <w:p>
+      <w:pPr>
+        <w:pStyle w:val="HTMLPreformatted"/>
+        <w:shd w:val="clear" w:color="auto" w:fill="FFFFFF"/>
+        <w:rPr>
+          <w:rFonts w:ascii="Arial" w:hAnsi="Arial" w:cs="Arial"/>
+          <w:color w:val="000000"/>
+          <w:sz w:val="22"/>
+          <w:szCs w:val="18"/>
+        </w:rPr>
+      </w:pPr>
+      <w:r>
+        <w:rPr>
+          <w:rFonts w:ascii="Arial" w:hAnsi="Arial" w:cs="Arial"/>
+          <w:color w:val="000000"/>
+          <w:sz w:val="22"/>
+          <w:szCs w:val="18"/>
+        </w:rPr>
+        <w:t xml:space="preserve">One way or another, one way or another, one way or another, this darkness </w:t>
+      </w:r>
+    </w:p>
+    <w:p>
+      <w:pPr>
+        <w:pStyle w:val="HTMLPreformatted"/>
+        <w:shd w:val="clear" w:color="auto" w:fill="FFFFFF"/>
+        <w:rPr>
+          <w:rFonts w:ascii="Arial" w:hAnsi="Arial" w:cs="Arial"/>
+          <w:color w:val="000000"/>
+          <w:sz w:val="22"/>
+          <w:szCs w:val="18"/>
+        </w:rPr>
+      </w:pPr>
+      <w:r>
+        <w:rPr>
+          <w:rFonts w:ascii="Arial" w:hAnsi="Arial" w:cs="Arial"/>
+          <w:color w:val="000000"/>
+          <w:sz w:val="22"/>
+          <w:szCs w:val="18"/>
+        </w:rPr>
+        <w:t xml:space="preserve">    </w:t>
+      </w:r>
+      <w:hyperlink r:id="rId77" w:history="1">
         <w:r>
           <w:rPr>
             <w:rStyle w:val="Hyperlink"/>
@@ -1950,85 +2484,7 @@
         </w:rPr>
         <w:t xml:space="preserve">      </w:t>
       </w:r>
-      <w:hyperlink r:id="rId62" w:history="1">
-        <w:r>
-          <w:rPr>
-            <w:rStyle w:val="Hyperlink"/>
-            <w:rFonts w:ascii="Arial" w:hAnsi="Arial" w:cs="Arial"/>
-            <w:sz w:val="22"/>
-            <w:szCs w:val="18"/>
-            <w:u w:val="none"/>
-          </w:rPr>
-          <w:t>A</w:t>
-        </w:r>
-      </w:hyperlink>
-    </w:p>
-    <w:p>
-      <w:pPr>
-        <w:pStyle w:val="HTMLPreformatted"/>
-        <w:shd w:val="clear" w:color="auto" w:fill="FFFFFF"/>
-        <w:rPr>
-          <w:rFonts w:ascii="Arial" w:hAnsi="Arial" w:cs="Arial"/>
-          <w:color w:val="000000"/>
-          <w:sz w:val="22"/>
-          <w:szCs w:val="18"/>
-        </w:rPr>
-      </w:pPr>
-      <w:r>
-        <w:rPr>
-          <w:rFonts w:ascii="Arial" w:hAnsi="Arial" w:cs="Arial"/>
-          <w:color w:val="000000"/>
-          <w:sz w:val="22"/>
-          <w:szCs w:val="18"/>
-        </w:rPr>
-        <w:t>I don't know whose back`s that strong; maybe find out before too long.</w:t>
-      </w:r>
-    </w:p>
-    <w:p>
-      <w:pPr>
-        <w:pStyle w:val="HTMLPreformatted"/>
-        <w:shd w:val="clear" w:color="auto" w:fill="FFFFFF"/>
-        <w:rPr>
-          <w:rFonts w:ascii="Arial" w:hAnsi="Arial" w:cs="Arial"/>
-          <w:color w:val="000000"/>
-          <w:sz w:val="22"/>
-          <w:szCs w:val="18"/>
-        </w:rPr>
-      </w:pPr>
-    </w:p>
-    <w:p>
-      <w:pPr>
-        <w:pStyle w:val="HTMLPreformatted"/>
-        <w:shd w:val="clear" w:color="auto" w:fill="FFFFFF"/>
-        <w:rPr>
-          <w:rFonts w:ascii="Arial" w:hAnsi="Arial" w:cs="Arial"/>
-          <w:color w:val="000000"/>
-          <w:sz w:val="22"/>
-          <w:szCs w:val="18"/>
-        </w:rPr>
-      </w:pPr>
-      <w:hyperlink r:id="rId63" w:history="1">
-        <w:r>
-          <w:rPr>
-            <w:rStyle w:val="Hyperlink"/>
-            <w:rFonts w:ascii="Arial" w:hAnsi="Arial" w:cs="Arial"/>
-            <w:sz w:val="22"/>
-            <w:szCs w:val="18"/>
-            <w:u w:val="none"/>
-          </w:rPr>
-          <w:t>E</w:t>
-        </w:r>
-      </w:hyperlink>
-      <w:r>
-        <w:rPr>
-          <w:rFonts w:ascii="Arial" w:hAnsi="Arial" w:cs="Arial"/>
-          <w:color w:val="000000"/>
-          <w:sz w:val="22"/>
-          <w:szCs w:val="18"/>
-        </w:rPr>
-        <w:t xml:space="preserve">                                                                 </w:t>
-      </w:r>
-      <w:hyperlink r:id="rId64" w:history="1">
+      <w:hyperlink r:id="rId78" w:history="1">
         <w:r>
           <w:rPr>
             <w:rStyle w:val="Hyperlink"/>
@@ -2040,81 +2496,6 @@
           <w:t>G</w:t>
         </w:r>
       </w:hyperlink>
-    </w:p>
-    <w:p>
-      <w:pPr>
-        <w:pStyle w:val="HTMLPreformatted"/>
-        <w:shd w:val="clear" w:color="auto" w:fill="FFFFFF"/>
-        <w:rPr>
-          <w:rFonts w:ascii="Arial" w:hAnsi="Arial" w:cs="Arial"/>
-          <w:color w:val="000000"/>
-          <w:sz w:val="22"/>
-          <w:szCs w:val="18"/>
-        </w:rPr>
-      </w:pPr>
-      <w:r>
-        <w:rPr>
-          <w:rFonts w:ascii="Arial" w:hAnsi="Arial" w:cs="Arial"/>
-          <w:color w:val="000000"/>
-          <w:sz w:val="22"/>
-          <w:szCs w:val="18"/>
-        </w:rPr>
-        <w:t xml:space="preserve">One way or another, one way or another, one way or another, this darkness </w:t>
-      </w:r>
-    </w:p>
-    <w:p>
-      <w:pPr>
-        <w:pStyle w:val="HTMLPreformatted"/>
-        <w:shd w:val="clear" w:color="auto" w:fill="FFFFFF"/>
-        <w:rPr>
-          <w:rFonts w:ascii="Arial" w:hAnsi="Arial" w:cs="Arial"/>
-          <w:color w:val="000000"/>
-          <w:sz w:val="22"/>
-          <w:szCs w:val="18"/>
-        </w:rPr>
-      </w:pPr>
-      <w:r>
-        <w:rPr>
-          <w:rFonts w:ascii="Arial" w:hAnsi="Arial" w:cs="Arial"/>
-          <w:color w:val="000000"/>
-          <w:sz w:val="22"/>
-          <w:szCs w:val="18"/>
-        </w:rPr>
-        <w:t xml:space="preserve">    </w:t>
-      </w:r>
-      <w:hyperlink r:id="rId65" w:history="1">
-        <w:r>
-          <w:rPr>
-            <w:rStyle w:val="Hyperlink"/>
-            <w:rFonts w:ascii="Arial" w:hAnsi="Arial" w:cs="Arial"/>
-            <w:sz w:val="22"/>
-            <w:szCs w:val="18"/>
-            <w:u w:val="none"/>
-          </w:rPr>
-          <w:t>D</w:t>
-        </w:r>
-      </w:hyperlink>
-      <w:r>
-        <w:rPr>
-          <w:rFonts w:ascii="Arial" w:hAnsi="Arial" w:cs="Arial"/>
-          <w:color w:val="000000"/>
-          <w:sz w:val="22"/>
-          <w:szCs w:val="18"/>
-        </w:rPr>
-        <w:t xml:space="preserve">      </w:t>
-      </w:r>
-      <w:hyperlink r:id="rId66" w:history="1">
-        <w:r>
-          <w:rPr>
-            <w:rStyle w:val="Hyperlink"/>
-            <w:rFonts w:ascii="Arial" w:hAnsi="Arial" w:cs="Arial"/>
-            <w:sz w:val="22"/>
-            <w:szCs w:val="18"/>
-            <w:u w:val="none"/>
-          </w:rPr>
-          <w:t>G</w:t>
-        </w:r>
-      </w:hyperlink>
       <w:r>
         <w:rPr>
           <w:rFonts w:ascii="Arial" w:hAnsi="Arial" w:cs="Arial"/>
@@ -2136,14 +2517,54 @@
           <w:szCs w:val="18"/>
         </w:rPr>
       </w:pPr>
-      <w:r>
-        <w:rPr>
-          <w:rFonts w:ascii="Arial" w:hAnsi="Arial" w:cs="Arial"/>
-          <w:color w:val="000000"/>
-          <w:sz w:val="22"/>
-          <w:szCs w:val="18"/>
-        </w:rPr>
-        <w:t>has got to give.</w:t>
+      <w:proofErr w:type="gramStart"/>
+      <w:r>
+        <w:rPr>
+          <w:rFonts w:ascii="Arial" w:hAnsi="Arial" w:cs="Arial"/>
+          <w:color w:val="000000"/>
+          <w:sz w:val="22"/>
+          <w:szCs w:val="18"/>
+        </w:rPr>
+        <w:t>has</w:t>
+      </w:r>
+      <w:proofErr w:type="gramEnd"/>
+      <w:r>
+        <w:rPr>
+          <w:rFonts w:ascii="Arial" w:hAnsi="Arial" w:cs="Arial"/>
+          <w:color w:val="000000"/>
+          <w:sz w:val="22"/>
+          <w:szCs w:val="18"/>
+        </w:rPr>
+        <w:t xml:space="preserve"> got to give.</w:t>
+      </w:r>
+      <w:r>
+        <w:rPr>
+          <w:rFonts w:ascii="Arial" w:hAnsi="Arial" w:cs="Arial"/>
+          <w:color w:val="000000"/>
+          <w:sz w:val="22"/>
+          <w:szCs w:val="18"/>
+        </w:rPr>
+        <w:t xml:space="preserve"> (</w:t>
+      </w:r>
+      <w:proofErr w:type="gramStart"/>
+      <w:r>
+        <w:rPr>
+          <w:rFonts w:ascii="Arial" w:hAnsi="Arial" w:cs="Arial"/>
+          <w:color w:val="000000"/>
+          <w:sz w:val="22"/>
+          <w:szCs w:val="18"/>
+        </w:rPr>
+        <w:t>repeat</w:t>
+      </w:r>
+      <w:proofErr w:type="gramEnd"/>
+      <w:r>
+        <w:rPr>
+          <w:rFonts w:ascii="Arial" w:hAnsi="Arial" w:cs="Arial"/>
+          <w:color w:val="000000"/>
+          <w:sz w:val="22"/>
+          <w:szCs w:val="18"/>
+        </w:rPr>
+        <w:t xml:space="preserve"> until fade)</w:t>
       </w:r>
     </w:p>
     <w:p>

</xml_diff>

<commit_message>
some updates and new songs
</commit_message>
<xml_diff>
--- a/Setlist_1/New Speedway Boogie - Grateful Dead.docx
+++ b/Setlist_1/New Speedway Boogie - Grateful Dead.docx
@@ -1491,80 +1491,774 @@
         <w:t>: (</w:t>
       </w:r>
       <w:r>
-        <w:t>VERSE</w:t>
-      </w:r>
-      <w:r>
-        <w:t>)</w:t>
+        <w:t>VERSE)</w:t>
+      </w:r>
+    </w:p>
+    <w:p>
+      <w:pPr>
+        <w:pStyle w:val="HTMLPreformatted"/>
+        <w:shd w:val="clear" w:color="auto" w:fill="FFFFFF"/>
+        <w:rPr>
+          <w:rFonts w:ascii="Arial" w:hAnsi="Arial" w:cs="Arial"/>
+          <w:color w:val="000000"/>
+          <w:sz w:val="22"/>
+          <w:szCs w:val="18"/>
+        </w:rPr>
+      </w:pPr>
+    </w:p>
+    <w:p>
+      <w:pPr>
+        <w:pStyle w:val="HTMLPreformatted"/>
+        <w:shd w:val="clear" w:color="auto" w:fill="FFFFFF"/>
+        <w:rPr>
+          <w:rFonts w:ascii="Arial" w:hAnsi="Arial" w:cs="Arial"/>
+          <w:color w:val="000000"/>
+          <w:sz w:val="22"/>
+          <w:szCs w:val="18"/>
+        </w:rPr>
+      </w:pPr>
+      <w:hyperlink r:id="rId48" w:history="1">
+        <w:r>
+          <w:rPr>
+            <w:rStyle w:val="Hyperlink"/>
+            <w:rFonts w:ascii="Arial" w:hAnsi="Arial" w:cs="Arial"/>
+            <w:sz w:val="22"/>
+            <w:szCs w:val="18"/>
+            <w:u w:val="none"/>
+          </w:rPr>
+          <w:t>E</w:t>
+        </w:r>
+      </w:hyperlink>
+      <w:r>
+        <w:rPr>
+          <w:rFonts w:ascii="Arial" w:hAnsi="Arial" w:cs="Arial"/>
+          <w:color w:val="000000"/>
+          <w:sz w:val="22"/>
+          <w:szCs w:val="18"/>
+        </w:rPr>
+        <w:t xml:space="preserve">                                     </w:t>
+      </w:r>
+      <w:hyperlink r:id="rId49" w:history="1">
+        <w:r>
+          <w:rPr>
+            <w:rStyle w:val="Hyperlink"/>
+            <w:rFonts w:ascii="Arial" w:hAnsi="Arial" w:cs="Arial"/>
+            <w:sz w:val="22"/>
+            <w:szCs w:val="18"/>
+            <w:u w:val="none"/>
+          </w:rPr>
+          <w:t>G</w:t>
+        </w:r>
+      </w:hyperlink>
+      <w:r>
+        <w:rPr>
+          <w:rFonts w:ascii="Arial" w:hAnsi="Arial" w:cs="Arial"/>
+          <w:color w:val="000000"/>
+          <w:sz w:val="22"/>
+          <w:szCs w:val="18"/>
+        </w:rPr>
+        <w:t xml:space="preserve">         </w:t>
+      </w:r>
+      <w:hyperlink r:id="rId50" w:history="1">
+        <w:r>
+          <w:rPr>
+            <w:rStyle w:val="Hyperlink"/>
+            <w:rFonts w:ascii="Arial" w:hAnsi="Arial" w:cs="Arial"/>
+            <w:sz w:val="22"/>
+            <w:szCs w:val="18"/>
+            <w:u w:val="none"/>
+          </w:rPr>
+          <w:t>D</w:t>
+        </w:r>
+      </w:hyperlink>
+      <w:r>
+        <w:rPr>
+          <w:rFonts w:ascii="Arial" w:hAnsi="Arial" w:cs="Arial"/>
+          <w:color w:val="000000"/>
+          <w:sz w:val="22"/>
+          <w:szCs w:val="18"/>
+        </w:rPr>
+        <w:t xml:space="preserve">          </w:t>
+      </w:r>
+      <w:hyperlink r:id="rId51" w:history="1">
+        <w:r>
+          <w:rPr>
+            <w:rStyle w:val="Hyperlink"/>
+            <w:rFonts w:ascii="Arial" w:hAnsi="Arial" w:cs="Arial"/>
+            <w:sz w:val="22"/>
+            <w:szCs w:val="18"/>
+            <w:u w:val="none"/>
+          </w:rPr>
+          <w:t>E</w:t>
+        </w:r>
+      </w:hyperlink>
+    </w:p>
+    <w:p>
+      <w:pPr>
+        <w:pStyle w:val="HTMLPreformatted"/>
+        <w:shd w:val="clear" w:color="auto" w:fill="FFFFFF"/>
+        <w:rPr>
+          <w:rFonts w:ascii="Arial" w:hAnsi="Arial" w:cs="Arial"/>
+          <w:color w:val="000000"/>
+          <w:sz w:val="22"/>
+          <w:szCs w:val="18"/>
+        </w:rPr>
+      </w:pPr>
+      <w:r>
+        <w:rPr>
+          <w:rFonts w:ascii="Arial" w:hAnsi="Arial" w:cs="Arial"/>
+          <w:color w:val="000000"/>
+          <w:sz w:val="22"/>
+          <w:szCs w:val="18"/>
+        </w:rPr>
+        <w:t>You can't overlook the lack, Jack, of any other highway to ride,</w:t>
+      </w:r>
+    </w:p>
+    <w:p>
+      <w:pPr>
+        <w:pStyle w:val="HTMLPreformatted"/>
+        <w:shd w:val="clear" w:color="auto" w:fill="FFFFFF"/>
+        <w:rPr>
+          <w:rFonts w:ascii="Arial" w:hAnsi="Arial" w:cs="Arial"/>
+          <w:color w:val="000000"/>
+          <w:sz w:val="22"/>
+          <w:szCs w:val="18"/>
+        </w:rPr>
+      </w:pPr>
+      <w:r>
+        <w:rPr>
+          <w:rFonts w:ascii="Arial" w:hAnsi="Arial" w:cs="Arial"/>
+          <w:color w:val="000000"/>
+          <w:sz w:val="22"/>
+          <w:szCs w:val="18"/>
+        </w:rPr>
+        <w:t xml:space="preserve">     </w:t>
+      </w:r>
+      <w:hyperlink r:id="rId52" w:history="1">
+        <w:r>
+          <w:rPr>
+            <w:rStyle w:val="Hyperlink"/>
+            <w:rFonts w:ascii="Arial" w:hAnsi="Arial" w:cs="Arial"/>
+            <w:sz w:val="22"/>
+            <w:szCs w:val="18"/>
+            <w:u w:val="none"/>
+          </w:rPr>
+          <w:t>E</w:t>
+        </w:r>
+      </w:hyperlink>
+      <w:r>
+        <w:rPr>
+          <w:rFonts w:ascii="Arial" w:hAnsi="Arial" w:cs="Arial"/>
+          <w:color w:val="000000"/>
+          <w:sz w:val="22"/>
+          <w:szCs w:val="18"/>
+        </w:rPr>
+        <w:t xml:space="preserve">                                   </w:t>
+      </w:r>
+      <w:hyperlink r:id="rId53" w:history="1">
+        <w:r>
+          <w:rPr>
+            <w:rStyle w:val="Hyperlink"/>
+            <w:rFonts w:ascii="Arial" w:hAnsi="Arial" w:cs="Arial"/>
+            <w:sz w:val="22"/>
+            <w:szCs w:val="18"/>
+            <w:u w:val="none"/>
+          </w:rPr>
+          <w:t>G</w:t>
+        </w:r>
+      </w:hyperlink>
+      <w:r>
+        <w:rPr>
+          <w:rFonts w:ascii="Arial" w:hAnsi="Arial" w:cs="Arial"/>
+          <w:color w:val="000000"/>
+          <w:sz w:val="22"/>
+          <w:szCs w:val="18"/>
+        </w:rPr>
+        <w:t xml:space="preserve">        </w:t>
+      </w:r>
+      <w:hyperlink r:id="rId54" w:history="1">
+        <w:r>
+          <w:rPr>
+            <w:rStyle w:val="Hyperlink"/>
+            <w:rFonts w:ascii="Arial" w:hAnsi="Arial" w:cs="Arial"/>
+            <w:sz w:val="22"/>
+            <w:szCs w:val="18"/>
+            <w:u w:val="none"/>
+          </w:rPr>
+          <w:t>D</w:t>
+        </w:r>
+      </w:hyperlink>
+      <w:r>
+        <w:rPr>
+          <w:rFonts w:ascii="Arial" w:hAnsi="Arial" w:cs="Arial"/>
+          <w:color w:val="000000"/>
+          <w:sz w:val="22"/>
+          <w:szCs w:val="18"/>
+        </w:rPr>
+        <w:t xml:space="preserve">        </w:t>
+      </w:r>
+      <w:hyperlink r:id="rId55" w:history="1">
+        <w:r>
+          <w:rPr>
+            <w:rStyle w:val="Hyperlink"/>
+            <w:rFonts w:ascii="Arial" w:hAnsi="Arial" w:cs="Arial"/>
+            <w:sz w:val="22"/>
+            <w:szCs w:val="18"/>
+            <w:u w:val="none"/>
+          </w:rPr>
+          <w:t>E</w:t>
+        </w:r>
+      </w:hyperlink>
+    </w:p>
+    <w:p>
+      <w:pPr>
+        <w:pStyle w:val="HTMLPreformatted"/>
+        <w:shd w:val="clear" w:color="auto" w:fill="FFFFFF"/>
+        <w:rPr>
+          <w:rFonts w:ascii="Arial" w:hAnsi="Arial" w:cs="Arial"/>
+          <w:color w:val="000000"/>
+          <w:sz w:val="22"/>
+          <w:szCs w:val="18"/>
+        </w:rPr>
+      </w:pPr>
+      <w:r>
+        <w:rPr>
+          <w:rFonts w:ascii="Arial" w:hAnsi="Arial" w:cs="Arial"/>
+          <w:color w:val="000000"/>
+          <w:sz w:val="22"/>
+          <w:szCs w:val="18"/>
+        </w:rPr>
+        <w:t>It's got no signs or dividing lines, and very few rules to guide.</w:t>
+      </w:r>
+    </w:p>
+    <w:p>
+      <w:pPr>
+        <w:pStyle w:val="HTMLPreformatted"/>
+        <w:shd w:val="clear" w:color="auto" w:fill="FFFFFF"/>
+        <w:rPr>
+          <w:rFonts w:ascii="Arial" w:hAnsi="Arial" w:cs="Arial"/>
+          <w:color w:val="000000"/>
+          <w:sz w:val="22"/>
+          <w:szCs w:val="18"/>
+        </w:rPr>
+      </w:pPr>
+      <w:hyperlink r:id="rId56" w:history="1">
+        <w:r>
+          <w:rPr>
+            <w:rStyle w:val="Hyperlink"/>
+            <w:rFonts w:ascii="Arial" w:hAnsi="Arial" w:cs="Arial"/>
+            <w:sz w:val="22"/>
+            <w:szCs w:val="18"/>
+            <w:u w:val="none"/>
+          </w:rPr>
+          <w:t>E</w:t>
+        </w:r>
+      </w:hyperlink>
+    </w:p>
+    <w:p>
+      <w:pPr>
+        <w:pStyle w:val="HTMLPreformatted"/>
+        <w:shd w:val="clear" w:color="auto" w:fill="FFFFFF"/>
+        <w:rPr>
+          <w:rFonts w:ascii="Arial" w:hAnsi="Arial" w:cs="Arial"/>
+          <w:color w:val="000000"/>
+          <w:sz w:val="22"/>
+          <w:szCs w:val="18"/>
+        </w:rPr>
+      </w:pPr>
+      <w:r>
+        <w:rPr>
+          <w:rFonts w:ascii="Arial" w:hAnsi="Arial" w:cs="Arial"/>
+          <w:color w:val="000000"/>
+          <w:sz w:val="22"/>
+          <w:szCs w:val="18"/>
+        </w:rPr>
+        <w:t>I spent a little time on the mountain, spent a little time on the hill.</w:t>
+      </w:r>
+    </w:p>
+    <w:p>
+      <w:pPr>
+        <w:pStyle w:val="HTMLPreformatted"/>
+        <w:shd w:val="clear" w:color="auto" w:fill="FFFFFF"/>
+        <w:rPr>
+          <w:rFonts w:ascii="Arial" w:hAnsi="Arial" w:cs="Arial"/>
+          <w:color w:val="000000"/>
+          <w:sz w:val="22"/>
+          <w:szCs w:val="18"/>
+        </w:rPr>
+      </w:pPr>
+      <w:hyperlink r:id="rId57" w:history="1">
+        <w:r>
+          <w:rPr>
+            <w:rStyle w:val="Hyperlink"/>
+            <w:rFonts w:ascii="Arial" w:hAnsi="Arial" w:cs="Arial"/>
+            <w:sz w:val="22"/>
+            <w:szCs w:val="18"/>
+            <w:u w:val="none"/>
+          </w:rPr>
+          <w:t>E</w:t>
+        </w:r>
+      </w:hyperlink>
+      <w:r>
+        <w:rPr>
+          <w:rFonts w:ascii="Arial" w:hAnsi="Arial" w:cs="Arial"/>
+          <w:color w:val="000000"/>
+          <w:sz w:val="22"/>
+          <w:szCs w:val="18"/>
+        </w:rPr>
+        <w:t xml:space="preserve">                                       </w:t>
+      </w:r>
+      <w:hyperlink r:id="rId58" w:history="1">
+        <w:r>
+          <w:rPr>
+            <w:rStyle w:val="Hyperlink"/>
+            <w:rFonts w:ascii="Arial" w:hAnsi="Arial" w:cs="Arial"/>
+            <w:sz w:val="22"/>
+            <w:szCs w:val="18"/>
+            <w:u w:val="none"/>
+          </w:rPr>
+          <w:t>G</w:t>
+        </w:r>
+      </w:hyperlink>
+      <w:r>
+        <w:rPr>
+          <w:rFonts w:ascii="Arial" w:hAnsi="Arial" w:cs="Arial"/>
+          <w:color w:val="000000"/>
+          <w:sz w:val="22"/>
+          <w:szCs w:val="18"/>
+        </w:rPr>
+        <w:t xml:space="preserve">         </w:t>
+      </w:r>
+      <w:hyperlink r:id="rId59" w:history="1">
+        <w:r>
+          <w:rPr>
+            <w:rStyle w:val="Hyperlink"/>
+            <w:rFonts w:ascii="Arial" w:hAnsi="Arial" w:cs="Arial"/>
+            <w:sz w:val="22"/>
+            <w:szCs w:val="18"/>
+            <w:u w:val="none"/>
+          </w:rPr>
+          <w:t>D</w:t>
+        </w:r>
+      </w:hyperlink>
+      <w:r>
+        <w:rPr>
+          <w:rFonts w:ascii="Arial" w:hAnsi="Arial" w:cs="Arial"/>
+          <w:color w:val="000000"/>
+          <w:sz w:val="22"/>
+          <w:szCs w:val="18"/>
+        </w:rPr>
+        <w:t xml:space="preserve">       </w:t>
+      </w:r>
+      <w:hyperlink r:id="rId60" w:history="1">
+        <w:r>
+          <w:rPr>
+            <w:rStyle w:val="Hyperlink"/>
+            <w:rFonts w:ascii="Arial" w:hAnsi="Arial" w:cs="Arial"/>
+            <w:sz w:val="22"/>
+            <w:szCs w:val="18"/>
+            <w:u w:val="none"/>
+          </w:rPr>
+          <w:t>A</w:t>
+        </w:r>
+      </w:hyperlink>
+    </w:p>
+    <w:p>
+      <w:pPr>
+        <w:pStyle w:val="HTMLPreformatted"/>
+        <w:shd w:val="clear" w:color="auto" w:fill="FFFFFF"/>
+        <w:rPr>
+          <w:rFonts w:ascii="Arial" w:hAnsi="Arial" w:cs="Arial"/>
+          <w:color w:val="000000"/>
+          <w:sz w:val="22"/>
+          <w:szCs w:val="18"/>
+        </w:rPr>
+      </w:pPr>
+      <w:r>
+        <w:rPr>
+          <w:rFonts w:ascii="Arial" w:hAnsi="Arial" w:cs="Arial"/>
+          <w:color w:val="000000"/>
+          <w:sz w:val="22"/>
+          <w:szCs w:val="18"/>
+        </w:rPr>
+        <w:t>I saw things getting out of hand but I guess they always will.</w:t>
+      </w:r>
+    </w:p>
+    <w:p>
+      <w:pPr>
+        <w:pStyle w:val="HTMLPreformatted"/>
+        <w:shd w:val="clear" w:color="auto" w:fill="FFFFFF"/>
+        <w:rPr>
+          <w:rFonts w:ascii="Arial" w:hAnsi="Arial" w:cs="Arial"/>
+          <w:color w:val="000000"/>
+          <w:sz w:val="22"/>
+          <w:szCs w:val="18"/>
+        </w:rPr>
+      </w:pPr>
+    </w:p>
+    <w:p>
+      <w:pPr>
+        <w:pStyle w:val="HTMLPreformatted"/>
+        <w:shd w:val="clear" w:color="auto" w:fill="FFFFFF"/>
+        <w:rPr>
+          <w:rFonts w:ascii="Arial" w:hAnsi="Arial" w:cs="Arial"/>
+          <w:color w:val="000000"/>
+          <w:sz w:val="22"/>
+          <w:szCs w:val="18"/>
+        </w:rPr>
+      </w:pPr>
+      <w:hyperlink r:id="rId61" w:history="1">
+        <w:r>
+          <w:rPr>
+            <w:rStyle w:val="Hyperlink"/>
+            <w:rFonts w:ascii="Arial" w:hAnsi="Arial" w:cs="Arial"/>
+            <w:sz w:val="22"/>
+            <w:szCs w:val="18"/>
+            <w:u w:val="none"/>
+          </w:rPr>
+          <w:t>E</w:t>
+        </w:r>
+      </w:hyperlink>
+      <w:r>
+        <w:rPr>
+          <w:rFonts w:ascii="Arial" w:hAnsi="Arial" w:cs="Arial"/>
+          <w:color w:val="000000"/>
+          <w:sz w:val="22"/>
+          <w:szCs w:val="18"/>
+        </w:rPr>
+        <w:t xml:space="preserve">                                          </w:t>
+      </w:r>
+      <w:hyperlink r:id="rId62" w:history="1">
+        <w:r>
+          <w:rPr>
+            <w:rStyle w:val="Hyperlink"/>
+            <w:rFonts w:ascii="Arial" w:hAnsi="Arial" w:cs="Arial"/>
+            <w:sz w:val="22"/>
+            <w:szCs w:val="18"/>
+            <w:u w:val="none"/>
+          </w:rPr>
+          <w:t>G</w:t>
+        </w:r>
+      </w:hyperlink>
+      <w:r>
+        <w:rPr>
+          <w:rFonts w:ascii="Arial" w:hAnsi="Arial" w:cs="Arial"/>
+          <w:color w:val="000000"/>
+          <w:sz w:val="22"/>
+          <w:szCs w:val="18"/>
+        </w:rPr>
+        <w:t xml:space="preserve">           </w:t>
+      </w:r>
+      <w:hyperlink r:id="rId63" w:history="1">
+        <w:r>
+          <w:rPr>
+            <w:rStyle w:val="Hyperlink"/>
+            <w:rFonts w:ascii="Arial" w:hAnsi="Arial" w:cs="Arial"/>
+            <w:sz w:val="22"/>
+            <w:szCs w:val="18"/>
+            <w:u w:val="none"/>
+          </w:rPr>
+          <w:t>D</w:t>
+        </w:r>
+      </w:hyperlink>
+      <w:r>
+        <w:rPr>
+          <w:rStyle w:val="Hyperlink"/>
+          <w:rFonts w:ascii="Arial" w:hAnsi="Arial" w:cs="Arial"/>
+          <w:sz w:val="22"/>
+          <w:szCs w:val="18"/>
+          <w:u w:val="none"/>
+        </w:rPr>
+        <w:tab/>
+      </w:r>
+      <w:r>
+        <w:rPr>
+          <w:rStyle w:val="Hyperlink"/>
+          <w:rFonts w:ascii="Arial" w:hAnsi="Arial" w:cs="Arial"/>
+          <w:sz w:val="22"/>
+          <w:szCs w:val="18"/>
+          <w:u w:val="none"/>
+        </w:rPr>
+        <w:tab/>
+      </w:r>
+      <w:r>
+        <w:rPr>
+          <w:rStyle w:val="Hyperlink"/>
+          <w:rFonts w:ascii="Arial" w:hAnsi="Arial" w:cs="Arial"/>
+          <w:sz w:val="22"/>
+          <w:szCs w:val="18"/>
+          <w:u w:val="none"/>
+        </w:rPr>
+        <w:tab/>
+        <w:t>A</w:t>
+      </w:r>
+    </w:p>
+    <w:p>
+      <w:pPr>
+        <w:pStyle w:val="HTMLPreformatted"/>
+        <w:shd w:val="clear" w:color="auto" w:fill="FFFFFF"/>
+        <w:rPr>
+          <w:rFonts w:ascii="Arial" w:hAnsi="Arial" w:cs="Arial"/>
+          <w:color w:val="000000"/>
+          <w:sz w:val="22"/>
+          <w:szCs w:val="18"/>
+        </w:rPr>
+      </w:pPr>
+      <w:r>
+        <w:rPr>
+          <w:rFonts w:ascii="Arial" w:hAnsi="Arial" w:cs="Arial"/>
+          <w:color w:val="000000"/>
+          <w:sz w:val="22"/>
+          <w:szCs w:val="18"/>
+        </w:rPr>
+        <w:t>Now I don't know but I've been told if the horse don't pull you got to carry the load.</w:t>
+      </w:r>
+    </w:p>
+    <w:p>
+      <w:pPr>
+        <w:pStyle w:val="HTMLPreformatted"/>
+        <w:shd w:val="clear" w:color="auto" w:fill="FFFFFF"/>
+        <w:rPr>
+          <w:rFonts w:ascii="Arial" w:hAnsi="Arial" w:cs="Arial"/>
+          <w:color w:val="000000"/>
+          <w:sz w:val="22"/>
+          <w:szCs w:val="18"/>
+        </w:rPr>
+      </w:pPr>
+      <w:hyperlink r:id="rId64" w:history="1">
+        <w:r>
+          <w:rPr>
+            <w:rStyle w:val="Hyperlink"/>
+            <w:rFonts w:ascii="Arial" w:hAnsi="Arial" w:cs="Arial"/>
+            <w:sz w:val="22"/>
+            <w:szCs w:val="18"/>
+            <w:u w:val="none"/>
+          </w:rPr>
+          <w:t>E</w:t>
+        </w:r>
+      </w:hyperlink>
+      <w:r>
+        <w:rPr>
+          <w:rFonts w:ascii="Arial" w:hAnsi="Arial" w:cs="Arial"/>
+          <w:color w:val="000000"/>
+          <w:sz w:val="22"/>
+          <w:szCs w:val="18"/>
+        </w:rPr>
+        <w:t xml:space="preserve">                                      </w:t>
+      </w:r>
+      <w:hyperlink r:id="rId65" w:history="1">
+        <w:r>
+          <w:rPr>
+            <w:rStyle w:val="Hyperlink"/>
+            <w:rFonts w:ascii="Arial" w:hAnsi="Arial" w:cs="Arial"/>
+            <w:sz w:val="22"/>
+            <w:szCs w:val="18"/>
+            <w:u w:val="none"/>
+          </w:rPr>
+          <w:t>G</w:t>
+        </w:r>
+      </w:hyperlink>
+      <w:r>
+        <w:rPr>
+          <w:rFonts w:ascii="Arial" w:hAnsi="Arial" w:cs="Arial"/>
+          <w:color w:val="000000"/>
+          <w:sz w:val="22"/>
+          <w:szCs w:val="18"/>
+        </w:rPr>
+        <w:t xml:space="preserve">          </w:t>
+      </w:r>
+      <w:hyperlink r:id="rId66" w:history="1">
+        <w:r>
+          <w:rPr>
+            <w:rStyle w:val="Hyperlink"/>
+            <w:rFonts w:ascii="Arial" w:hAnsi="Arial" w:cs="Arial"/>
+            <w:sz w:val="22"/>
+            <w:szCs w:val="18"/>
+            <w:u w:val="none"/>
+          </w:rPr>
+          <w:t>D</w:t>
+        </w:r>
+      </w:hyperlink>
+      <w:r>
+        <w:rPr>
+          <w:rFonts w:ascii="Arial" w:hAnsi="Arial" w:cs="Arial"/>
+          <w:color w:val="000000"/>
+          <w:sz w:val="22"/>
+          <w:szCs w:val="18"/>
+        </w:rPr>
+        <w:t xml:space="preserve">      </w:t>
+      </w:r>
+      <w:hyperlink r:id="rId67" w:history="1">
+        <w:r>
+          <w:rPr>
+            <w:rStyle w:val="Hyperlink"/>
+            <w:rFonts w:ascii="Arial" w:hAnsi="Arial" w:cs="Arial"/>
+            <w:sz w:val="22"/>
+            <w:szCs w:val="18"/>
+            <w:u w:val="none"/>
+          </w:rPr>
+          <w:t>A</w:t>
+        </w:r>
+      </w:hyperlink>
+    </w:p>
+    <w:p>
+      <w:pPr>
+        <w:pStyle w:val="HTMLPreformatted"/>
+        <w:shd w:val="clear" w:color="auto" w:fill="FFFFFF"/>
+        <w:rPr>
+          <w:rFonts w:ascii="Arial" w:hAnsi="Arial" w:cs="Arial"/>
+          <w:color w:val="000000"/>
+          <w:sz w:val="22"/>
+          <w:szCs w:val="18"/>
+        </w:rPr>
+      </w:pPr>
+      <w:r>
+        <w:rPr>
+          <w:rFonts w:ascii="Arial" w:hAnsi="Arial" w:cs="Arial"/>
+          <w:color w:val="000000"/>
+          <w:sz w:val="22"/>
+          <w:szCs w:val="18"/>
+        </w:rPr>
+        <w:t>I don't know whose back`s that strong; maybe find out before too long.</w:t>
+      </w:r>
+    </w:p>
+    <w:p>
+      <w:pPr>
+        <w:pStyle w:val="HTMLPreformatted"/>
+        <w:shd w:val="clear" w:color="auto" w:fill="FFFFFF"/>
+        <w:rPr>
+          <w:rFonts w:ascii="Arial" w:hAnsi="Arial" w:cs="Arial"/>
+          <w:color w:val="000000"/>
+          <w:sz w:val="22"/>
+          <w:szCs w:val="18"/>
+        </w:rPr>
+      </w:pPr>
+    </w:p>
+    <w:p>
+      <w:pPr>
+        <w:pStyle w:val="HTMLPreformatted"/>
+        <w:shd w:val="clear" w:color="auto" w:fill="FFFFFF"/>
+        <w:rPr>
+          <w:rFonts w:ascii="Arial" w:hAnsi="Arial" w:cs="Arial"/>
+          <w:color w:val="000000"/>
+          <w:sz w:val="22"/>
+          <w:szCs w:val="18"/>
+        </w:rPr>
+      </w:pPr>
+      <w:hyperlink r:id="rId68" w:history="1">
+        <w:r>
+          <w:rPr>
+            <w:rStyle w:val="Hyperlink"/>
+            <w:rFonts w:ascii="Arial" w:hAnsi="Arial" w:cs="Arial"/>
+            <w:sz w:val="22"/>
+            <w:szCs w:val="18"/>
+            <w:u w:val="none"/>
+          </w:rPr>
+          <w:t>E</w:t>
+        </w:r>
+      </w:hyperlink>
+      <w:r>
+        <w:rPr>
+          <w:rFonts w:ascii="Arial" w:hAnsi="Arial" w:cs="Arial"/>
+          <w:color w:val="000000"/>
+          <w:sz w:val="22"/>
+          <w:szCs w:val="18"/>
+        </w:rPr>
+        <w:t xml:space="preserve">                                                                 </w:t>
+      </w:r>
+      <w:r>
+        <w:rPr>
+          <w:rFonts w:ascii="Arial" w:hAnsi="Arial" w:cs="Arial"/>
+          <w:color w:val="000000"/>
+          <w:sz w:val="22"/>
+          <w:szCs w:val="18"/>
+        </w:rPr>
+        <w:tab/>
+      </w:r>
+      <w:r>
+        <w:rPr>
+          <w:rFonts w:ascii="Arial" w:hAnsi="Arial" w:cs="Arial"/>
+          <w:color w:val="000000"/>
+          <w:sz w:val="22"/>
+          <w:szCs w:val="18"/>
+        </w:rPr>
+        <w:tab/>
+        <w:t xml:space="preserve">          </w:t>
       </w:r>
       <w:bookmarkStart w:id="0" w:name="_GoBack"/>
       <w:bookmarkEnd w:id="0"/>
-    </w:p>
-    <w:p>
-      <w:pPr>
-        <w:pStyle w:val="HTMLPreformatted"/>
-        <w:shd w:val="clear" w:color="auto" w:fill="FFFFFF"/>
-        <w:rPr>
-          <w:rFonts w:ascii="Arial" w:hAnsi="Arial" w:cs="Arial"/>
-          <w:color w:val="000000"/>
-          <w:sz w:val="22"/>
-          <w:szCs w:val="18"/>
-        </w:rPr>
-      </w:pPr>
-    </w:p>
-    <w:p>
-      <w:pPr>
-        <w:pStyle w:val="HTMLPreformatted"/>
-        <w:shd w:val="clear" w:color="auto" w:fill="FFFFFF"/>
-        <w:rPr>
-          <w:rFonts w:ascii="Arial" w:hAnsi="Arial" w:cs="Arial"/>
-          <w:color w:val="000000"/>
-          <w:sz w:val="22"/>
-          <w:szCs w:val="18"/>
-        </w:rPr>
-      </w:pPr>
-      <w:hyperlink r:id="rId48" w:history="1">
-        <w:r>
-          <w:rPr>
-            <w:rStyle w:val="Hyperlink"/>
-            <w:rFonts w:ascii="Arial" w:hAnsi="Arial" w:cs="Arial"/>
-            <w:sz w:val="22"/>
-            <w:szCs w:val="18"/>
-            <w:u w:val="none"/>
-          </w:rPr>
-          <w:t>E</w:t>
-        </w:r>
-      </w:hyperlink>
-      <w:r>
-        <w:rPr>
-          <w:rFonts w:ascii="Arial" w:hAnsi="Arial" w:cs="Arial"/>
-          <w:color w:val="000000"/>
-          <w:sz w:val="22"/>
-          <w:szCs w:val="18"/>
-        </w:rPr>
-        <w:t xml:space="preserve">                                     </w:t>
-      </w:r>
-      <w:hyperlink r:id="rId49" w:history="1">
-        <w:r>
-          <w:rPr>
-            <w:rStyle w:val="Hyperlink"/>
-            <w:rFonts w:ascii="Arial" w:hAnsi="Arial" w:cs="Arial"/>
-            <w:sz w:val="22"/>
-            <w:szCs w:val="18"/>
-            <w:u w:val="none"/>
-          </w:rPr>
-          <w:t>G</w:t>
-        </w:r>
-      </w:hyperlink>
-      <w:r>
-        <w:rPr>
-          <w:rFonts w:ascii="Arial" w:hAnsi="Arial" w:cs="Arial"/>
-          <w:color w:val="000000"/>
-          <w:sz w:val="22"/>
-          <w:szCs w:val="18"/>
-        </w:rPr>
-        <w:t xml:space="preserve">         </w:t>
-      </w:r>
-      <w:hyperlink r:id="rId50" w:history="1">
+      <w:r>
+        <w:fldChar w:fldCharType="begin"/>
+      </w:r>
+      <w:r>
+        <w:instrText xml:space="preserve"> HYPERLINK "http://www.guitaretab.com/g/grateful-dead/7284.html" </w:instrText>
+      </w:r>
+      <w:r>
+        <w:fldChar w:fldCharType="separate"/>
+      </w:r>
+      <w:r>
+        <w:rPr>
+          <w:rStyle w:val="Hyperlink"/>
+          <w:rFonts w:ascii="Arial" w:hAnsi="Arial" w:cs="Arial"/>
+          <w:sz w:val="22"/>
+          <w:szCs w:val="18"/>
+          <w:u w:val="none"/>
+        </w:rPr>
+        <w:t>G</w:t>
+      </w:r>
+      <w:r>
+        <w:rPr>
+          <w:rStyle w:val="Hyperlink"/>
+          <w:rFonts w:ascii="Arial" w:hAnsi="Arial" w:cs="Arial"/>
+          <w:sz w:val="22"/>
+          <w:szCs w:val="18"/>
+          <w:u w:val="none"/>
+        </w:rPr>
+        <w:fldChar w:fldCharType="end"/>
+      </w:r>
+    </w:p>
+    <w:p>
+      <w:pPr>
+        <w:pStyle w:val="HTMLPreformatted"/>
+        <w:shd w:val="clear" w:color="auto" w:fill="FFFFFF"/>
+        <w:rPr>
+          <w:rFonts w:ascii="Arial" w:hAnsi="Arial" w:cs="Arial"/>
+          <w:color w:val="000000"/>
+          <w:sz w:val="22"/>
+          <w:szCs w:val="18"/>
+        </w:rPr>
+      </w:pPr>
+      <w:r>
+        <w:rPr>
+          <w:rFonts w:ascii="Arial" w:hAnsi="Arial" w:cs="Arial"/>
+          <w:color w:val="000000"/>
+          <w:sz w:val="22"/>
+          <w:szCs w:val="18"/>
+        </w:rPr>
+        <w:t xml:space="preserve">One way or another, one way or another, one way or another, this darkness </w:t>
+      </w:r>
+    </w:p>
+    <w:p>
+      <w:pPr>
+        <w:pStyle w:val="HTMLPreformatted"/>
+        <w:shd w:val="clear" w:color="auto" w:fill="FFFFFF"/>
+        <w:rPr>
+          <w:rFonts w:ascii="Arial" w:hAnsi="Arial" w:cs="Arial"/>
+          <w:color w:val="000000"/>
+          <w:sz w:val="22"/>
+          <w:szCs w:val="18"/>
+        </w:rPr>
+      </w:pPr>
+      <w:r>
+        <w:rPr>
+          <w:rFonts w:ascii="Arial" w:hAnsi="Arial" w:cs="Arial"/>
+          <w:color w:val="000000"/>
+          <w:sz w:val="22"/>
+          <w:szCs w:val="18"/>
+        </w:rPr>
+        <w:t xml:space="preserve">    </w:t>
+      </w:r>
+      <w:hyperlink r:id="rId69" w:history="1">
         <w:r>
           <w:rPr>
             <w:rStyle w:val="Hyperlink"/>
@@ -1583,670 +2277,9 @@
           <w:sz w:val="22"/>
           <w:szCs w:val="18"/>
         </w:rPr>
-        <w:t xml:space="preserve">          </w:t>
-      </w:r>
-      <w:hyperlink r:id="rId51" w:history="1">
-        <w:r>
-          <w:rPr>
-            <w:rStyle w:val="Hyperlink"/>
-            <w:rFonts w:ascii="Arial" w:hAnsi="Arial" w:cs="Arial"/>
-            <w:sz w:val="22"/>
-            <w:szCs w:val="18"/>
-            <w:u w:val="none"/>
-          </w:rPr>
-          <w:t>E</w:t>
-        </w:r>
-      </w:hyperlink>
-    </w:p>
-    <w:p>
-      <w:pPr>
-        <w:pStyle w:val="HTMLPreformatted"/>
-        <w:shd w:val="clear" w:color="auto" w:fill="FFFFFF"/>
-        <w:rPr>
-          <w:rFonts w:ascii="Arial" w:hAnsi="Arial" w:cs="Arial"/>
-          <w:color w:val="000000"/>
-          <w:sz w:val="22"/>
-          <w:szCs w:val="18"/>
-        </w:rPr>
-      </w:pPr>
-      <w:r>
-        <w:rPr>
-          <w:rFonts w:ascii="Arial" w:hAnsi="Arial" w:cs="Arial"/>
-          <w:color w:val="000000"/>
-          <w:sz w:val="22"/>
-          <w:szCs w:val="18"/>
-        </w:rPr>
-        <w:t>You can't overlook the lack, Jack, of any other highway to ride,</w:t>
-      </w:r>
-    </w:p>
-    <w:p>
-      <w:pPr>
-        <w:pStyle w:val="HTMLPreformatted"/>
-        <w:shd w:val="clear" w:color="auto" w:fill="FFFFFF"/>
-        <w:rPr>
-          <w:rFonts w:ascii="Arial" w:hAnsi="Arial" w:cs="Arial"/>
-          <w:color w:val="000000"/>
-          <w:sz w:val="22"/>
-          <w:szCs w:val="18"/>
-        </w:rPr>
-      </w:pPr>
-      <w:r>
-        <w:rPr>
-          <w:rFonts w:ascii="Arial" w:hAnsi="Arial" w:cs="Arial"/>
-          <w:color w:val="000000"/>
-          <w:sz w:val="22"/>
-          <w:szCs w:val="18"/>
-        </w:rPr>
-        <w:t xml:space="preserve">     </w:t>
-      </w:r>
-      <w:hyperlink r:id="rId52" w:history="1">
-        <w:r>
-          <w:rPr>
-            <w:rStyle w:val="Hyperlink"/>
-            <w:rFonts w:ascii="Arial" w:hAnsi="Arial" w:cs="Arial"/>
-            <w:sz w:val="22"/>
-            <w:szCs w:val="18"/>
-            <w:u w:val="none"/>
-          </w:rPr>
-          <w:t>E</w:t>
-        </w:r>
-      </w:hyperlink>
-      <w:r>
-        <w:rPr>
-          <w:rFonts w:ascii="Arial" w:hAnsi="Arial" w:cs="Arial"/>
-          <w:color w:val="000000"/>
-          <w:sz w:val="22"/>
-          <w:szCs w:val="18"/>
-        </w:rPr>
-        <w:t xml:space="preserve">                                   </w:t>
-      </w:r>
-      <w:hyperlink r:id="rId53" w:history="1">
-        <w:r>
-          <w:rPr>
-            <w:rStyle w:val="Hyperlink"/>
-            <w:rFonts w:ascii="Arial" w:hAnsi="Arial" w:cs="Arial"/>
-            <w:sz w:val="22"/>
-            <w:szCs w:val="18"/>
-            <w:u w:val="none"/>
-          </w:rPr>
-          <w:t>G</w:t>
-        </w:r>
-      </w:hyperlink>
-      <w:r>
-        <w:rPr>
-          <w:rFonts w:ascii="Arial" w:hAnsi="Arial" w:cs="Arial"/>
-          <w:color w:val="000000"/>
-          <w:sz w:val="22"/>
-          <w:szCs w:val="18"/>
-        </w:rPr>
-        <w:t xml:space="preserve">        </w:t>
-      </w:r>
-      <w:hyperlink r:id="rId54" w:history="1">
-        <w:r>
-          <w:rPr>
-            <w:rStyle w:val="Hyperlink"/>
-            <w:rFonts w:ascii="Arial" w:hAnsi="Arial" w:cs="Arial"/>
-            <w:sz w:val="22"/>
-            <w:szCs w:val="18"/>
-            <w:u w:val="none"/>
-          </w:rPr>
-          <w:t>D</w:t>
-        </w:r>
-      </w:hyperlink>
-      <w:r>
-        <w:rPr>
-          <w:rFonts w:ascii="Arial" w:hAnsi="Arial" w:cs="Arial"/>
-          <w:color w:val="000000"/>
-          <w:sz w:val="22"/>
-          <w:szCs w:val="18"/>
-        </w:rPr>
-        <w:t xml:space="preserve">        </w:t>
-      </w:r>
-      <w:hyperlink r:id="rId55" w:history="1">
-        <w:r>
-          <w:rPr>
-            <w:rStyle w:val="Hyperlink"/>
-            <w:rFonts w:ascii="Arial" w:hAnsi="Arial" w:cs="Arial"/>
-            <w:sz w:val="22"/>
-            <w:szCs w:val="18"/>
-            <w:u w:val="none"/>
-          </w:rPr>
-          <w:t>E</w:t>
-        </w:r>
-      </w:hyperlink>
-    </w:p>
-    <w:p>
-      <w:pPr>
-        <w:pStyle w:val="HTMLPreformatted"/>
-        <w:shd w:val="clear" w:color="auto" w:fill="FFFFFF"/>
-        <w:rPr>
-          <w:rFonts w:ascii="Arial" w:hAnsi="Arial" w:cs="Arial"/>
-          <w:color w:val="000000"/>
-          <w:sz w:val="22"/>
-          <w:szCs w:val="18"/>
-        </w:rPr>
-      </w:pPr>
-      <w:r>
-        <w:rPr>
-          <w:rFonts w:ascii="Arial" w:hAnsi="Arial" w:cs="Arial"/>
-          <w:color w:val="000000"/>
-          <w:sz w:val="22"/>
-          <w:szCs w:val="18"/>
-        </w:rPr>
-        <w:t>It's got no signs or dividing lines, and very few rules to guide.</w:t>
-      </w:r>
-    </w:p>
-    <w:p>
-      <w:pPr>
-        <w:pStyle w:val="HTMLPreformatted"/>
-        <w:shd w:val="clear" w:color="auto" w:fill="FFFFFF"/>
-        <w:rPr>
-          <w:rFonts w:ascii="Arial" w:hAnsi="Arial" w:cs="Arial"/>
-          <w:color w:val="000000"/>
-          <w:sz w:val="22"/>
-          <w:szCs w:val="18"/>
-        </w:rPr>
-      </w:pPr>
-      <w:hyperlink r:id="rId56" w:history="1">
-        <w:r>
-          <w:rPr>
-            <w:rStyle w:val="Hyperlink"/>
-            <w:rFonts w:ascii="Arial" w:hAnsi="Arial" w:cs="Arial"/>
-            <w:sz w:val="22"/>
-            <w:szCs w:val="18"/>
-            <w:u w:val="none"/>
-          </w:rPr>
-          <w:t>E</w:t>
-        </w:r>
-      </w:hyperlink>
-    </w:p>
-    <w:p>
-      <w:pPr>
-        <w:pStyle w:val="HTMLPreformatted"/>
-        <w:shd w:val="clear" w:color="auto" w:fill="FFFFFF"/>
-        <w:rPr>
-          <w:rFonts w:ascii="Arial" w:hAnsi="Arial" w:cs="Arial"/>
-          <w:color w:val="000000"/>
-          <w:sz w:val="22"/>
-          <w:szCs w:val="18"/>
-        </w:rPr>
-      </w:pPr>
-      <w:r>
-        <w:rPr>
-          <w:rFonts w:ascii="Arial" w:hAnsi="Arial" w:cs="Arial"/>
-          <w:color w:val="000000"/>
-          <w:sz w:val="22"/>
-          <w:szCs w:val="18"/>
-        </w:rPr>
-        <w:t>I spent a little time on the mountain, spent a little time on the hill.</w:t>
-      </w:r>
-    </w:p>
-    <w:p>
-      <w:pPr>
-        <w:pStyle w:val="HTMLPreformatted"/>
-        <w:shd w:val="clear" w:color="auto" w:fill="FFFFFF"/>
-        <w:rPr>
-          <w:rFonts w:ascii="Arial" w:hAnsi="Arial" w:cs="Arial"/>
-          <w:color w:val="000000"/>
-          <w:sz w:val="22"/>
-          <w:szCs w:val="18"/>
-        </w:rPr>
-      </w:pPr>
-      <w:hyperlink r:id="rId57" w:history="1">
-        <w:r>
-          <w:rPr>
-            <w:rStyle w:val="Hyperlink"/>
-            <w:rFonts w:ascii="Arial" w:hAnsi="Arial" w:cs="Arial"/>
-            <w:sz w:val="22"/>
-            <w:szCs w:val="18"/>
-            <w:u w:val="none"/>
-          </w:rPr>
-          <w:t>E</w:t>
-        </w:r>
-      </w:hyperlink>
-      <w:r>
-        <w:rPr>
-          <w:rFonts w:ascii="Arial" w:hAnsi="Arial" w:cs="Arial"/>
-          <w:color w:val="000000"/>
-          <w:sz w:val="22"/>
-          <w:szCs w:val="18"/>
-        </w:rPr>
-        <w:t xml:space="preserve">                                       </w:t>
-      </w:r>
-      <w:hyperlink r:id="rId58" w:history="1">
-        <w:r>
-          <w:rPr>
-            <w:rStyle w:val="Hyperlink"/>
-            <w:rFonts w:ascii="Arial" w:hAnsi="Arial" w:cs="Arial"/>
-            <w:sz w:val="22"/>
-            <w:szCs w:val="18"/>
-            <w:u w:val="none"/>
-          </w:rPr>
-          <w:t>G</w:t>
-        </w:r>
-      </w:hyperlink>
-      <w:r>
-        <w:rPr>
-          <w:rFonts w:ascii="Arial" w:hAnsi="Arial" w:cs="Arial"/>
-          <w:color w:val="000000"/>
-          <w:sz w:val="22"/>
-          <w:szCs w:val="18"/>
-        </w:rPr>
-        <w:t xml:space="preserve">         </w:t>
-      </w:r>
-      <w:hyperlink r:id="rId59" w:history="1">
-        <w:r>
-          <w:rPr>
-            <w:rStyle w:val="Hyperlink"/>
-            <w:rFonts w:ascii="Arial" w:hAnsi="Arial" w:cs="Arial"/>
-            <w:sz w:val="22"/>
-            <w:szCs w:val="18"/>
-            <w:u w:val="none"/>
-          </w:rPr>
-          <w:t>D</w:t>
-        </w:r>
-      </w:hyperlink>
-      <w:r>
-        <w:rPr>
-          <w:rFonts w:ascii="Arial" w:hAnsi="Arial" w:cs="Arial"/>
-          <w:color w:val="000000"/>
-          <w:sz w:val="22"/>
-          <w:szCs w:val="18"/>
-        </w:rPr>
-        <w:t xml:space="preserve">       </w:t>
-      </w:r>
-      <w:hyperlink r:id="rId60" w:history="1">
-        <w:r>
-          <w:rPr>
-            <w:rStyle w:val="Hyperlink"/>
-            <w:rFonts w:ascii="Arial" w:hAnsi="Arial" w:cs="Arial"/>
-            <w:sz w:val="22"/>
-            <w:szCs w:val="18"/>
-            <w:u w:val="none"/>
-          </w:rPr>
-          <w:t>A</w:t>
-        </w:r>
-      </w:hyperlink>
-    </w:p>
-    <w:p>
-      <w:pPr>
-        <w:pStyle w:val="HTMLPreformatted"/>
-        <w:shd w:val="clear" w:color="auto" w:fill="FFFFFF"/>
-        <w:rPr>
-          <w:rFonts w:ascii="Arial" w:hAnsi="Arial" w:cs="Arial"/>
-          <w:color w:val="000000"/>
-          <w:sz w:val="22"/>
-          <w:szCs w:val="18"/>
-        </w:rPr>
-      </w:pPr>
-      <w:r>
-        <w:rPr>
-          <w:rFonts w:ascii="Arial" w:hAnsi="Arial" w:cs="Arial"/>
-          <w:color w:val="000000"/>
-          <w:sz w:val="22"/>
-          <w:szCs w:val="18"/>
-        </w:rPr>
-        <w:t>I saw things getting out of hand but I guess they always will.</w:t>
-      </w:r>
-    </w:p>
-    <w:p>
-      <w:pPr>
-        <w:pStyle w:val="HTMLPreformatted"/>
-        <w:shd w:val="clear" w:color="auto" w:fill="FFFFFF"/>
-        <w:rPr>
-          <w:rFonts w:ascii="Arial" w:hAnsi="Arial" w:cs="Arial"/>
-          <w:color w:val="000000"/>
-          <w:sz w:val="22"/>
-          <w:szCs w:val="18"/>
-        </w:rPr>
-      </w:pPr>
-    </w:p>
-    <w:p>
-      <w:pPr>
-        <w:pStyle w:val="HTMLPreformatted"/>
-        <w:shd w:val="clear" w:color="auto" w:fill="FFFFFF"/>
-        <w:rPr>
-          <w:rFonts w:ascii="Arial" w:hAnsi="Arial" w:cs="Arial"/>
-          <w:color w:val="000000"/>
-          <w:sz w:val="22"/>
-          <w:szCs w:val="18"/>
-        </w:rPr>
-      </w:pPr>
-      <w:hyperlink r:id="rId61" w:history="1">
-        <w:r>
-          <w:rPr>
-            <w:rStyle w:val="Hyperlink"/>
-            <w:rFonts w:ascii="Arial" w:hAnsi="Arial" w:cs="Arial"/>
-            <w:sz w:val="22"/>
-            <w:szCs w:val="18"/>
-            <w:u w:val="none"/>
-          </w:rPr>
-          <w:t>E</w:t>
-        </w:r>
-      </w:hyperlink>
-      <w:r>
-        <w:rPr>
-          <w:rFonts w:ascii="Arial" w:hAnsi="Arial" w:cs="Arial"/>
-          <w:color w:val="000000"/>
-          <w:sz w:val="22"/>
-          <w:szCs w:val="18"/>
-        </w:rPr>
-        <w:t xml:space="preserve">                                          </w:t>
-      </w:r>
-      <w:hyperlink r:id="rId62" w:history="1">
-        <w:r>
-          <w:rPr>
-            <w:rStyle w:val="Hyperlink"/>
-            <w:rFonts w:ascii="Arial" w:hAnsi="Arial" w:cs="Arial"/>
-            <w:sz w:val="22"/>
-            <w:szCs w:val="18"/>
-            <w:u w:val="none"/>
-          </w:rPr>
-          <w:t>G</w:t>
-        </w:r>
-      </w:hyperlink>
-      <w:r>
-        <w:rPr>
-          <w:rFonts w:ascii="Arial" w:hAnsi="Arial" w:cs="Arial"/>
-          <w:color w:val="000000"/>
-          <w:sz w:val="22"/>
-          <w:szCs w:val="18"/>
-        </w:rPr>
-        <w:t xml:space="preserve">           </w:t>
-      </w:r>
-      <w:hyperlink r:id="rId63" w:history="1">
-        <w:r>
-          <w:rPr>
-            <w:rStyle w:val="Hyperlink"/>
-            <w:rFonts w:ascii="Arial" w:hAnsi="Arial" w:cs="Arial"/>
-            <w:sz w:val="22"/>
-            <w:szCs w:val="18"/>
-            <w:u w:val="none"/>
-          </w:rPr>
-          <w:t>D</w:t>
-        </w:r>
-      </w:hyperlink>
-      <w:r>
-        <w:rPr>
-          <w:rStyle w:val="Hyperlink"/>
-          <w:rFonts w:ascii="Arial" w:hAnsi="Arial" w:cs="Arial"/>
-          <w:sz w:val="22"/>
-          <w:szCs w:val="18"/>
-          <w:u w:val="none"/>
-        </w:rPr>
-        <w:tab/>
-      </w:r>
-      <w:r>
-        <w:rPr>
-          <w:rStyle w:val="Hyperlink"/>
-          <w:rFonts w:ascii="Arial" w:hAnsi="Arial" w:cs="Arial"/>
-          <w:sz w:val="22"/>
-          <w:szCs w:val="18"/>
-          <w:u w:val="none"/>
-        </w:rPr>
-        <w:tab/>
-      </w:r>
-      <w:r>
-        <w:rPr>
-          <w:rStyle w:val="Hyperlink"/>
-          <w:rFonts w:ascii="Arial" w:hAnsi="Arial" w:cs="Arial"/>
-          <w:sz w:val="22"/>
-          <w:szCs w:val="18"/>
-          <w:u w:val="none"/>
-        </w:rPr>
-        <w:tab/>
-        <w:t>A</w:t>
-      </w:r>
-    </w:p>
-    <w:p>
-      <w:pPr>
-        <w:pStyle w:val="HTMLPreformatted"/>
-        <w:shd w:val="clear" w:color="auto" w:fill="FFFFFF"/>
-        <w:rPr>
-          <w:rFonts w:ascii="Arial" w:hAnsi="Arial" w:cs="Arial"/>
-          <w:color w:val="000000"/>
-          <w:sz w:val="22"/>
-          <w:szCs w:val="18"/>
-        </w:rPr>
-      </w:pPr>
-      <w:r>
-        <w:rPr>
-          <w:rFonts w:ascii="Arial" w:hAnsi="Arial" w:cs="Arial"/>
-          <w:color w:val="000000"/>
-          <w:sz w:val="22"/>
-          <w:szCs w:val="18"/>
-        </w:rPr>
-        <w:t>Now I don't know but I've been told if the horse don't pull you got to carry the load.</w:t>
-      </w:r>
-    </w:p>
-    <w:p>
-      <w:pPr>
-        <w:pStyle w:val="HTMLPreformatted"/>
-        <w:shd w:val="clear" w:color="auto" w:fill="FFFFFF"/>
-        <w:rPr>
-          <w:rFonts w:ascii="Arial" w:hAnsi="Arial" w:cs="Arial"/>
-          <w:color w:val="000000"/>
-          <w:sz w:val="22"/>
-          <w:szCs w:val="18"/>
-        </w:rPr>
-      </w:pPr>
-      <w:hyperlink r:id="rId64" w:history="1">
-        <w:r>
-          <w:rPr>
-            <w:rStyle w:val="Hyperlink"/>
-            <w:rFonts w:ascii="Arial" w:hAnsi="Arial" w:cs="Arial"/>
-            <w:sz w:val="22"/>
-            <w:szCs w:val="18"/>
-            <w:u w:val="none"/>
-          </w:rPr>
-          <w:t>E</w:t>
-        </w:r>
-      </w:hyperlink>
-      <w:r>
-        <w:rPr>
-          <w:rFonts w:ascii="Arial" w:hAnsi="Arial" w:cs="Arial"/>
-          <w:color w:val="000000"/>
-          <w:sz w:val="22"/>
-          <w:szCs w:val="18"/>
-        </w:rPr>
-        <w:t xml:space="preserve">                                      </w:t>
-      </w:r>
-      <w:hyperlink r:id="rId65" w:history="1">
-        <w:r>
-          <w:rPr>
-            <w:rStyle w:val="Hyperlink"/>
-            <w:rFonts w:ascii="Arial" w:hAnsi="Arial" w:cs="Arial"/>
-            <w:sz w:val="22"/>
-            <w:szCs w:val="18"/>
-            <w:u w:val="none"/>
-          </w:rPr>
-          <w:t>G</w:t>
-        </w:r>
-      </w:hyperlink>
-      <w:r>
-        <w:rPr>
-          <w:rFonts w:ascii="Arial" w:hAnsi="Arial" w:cs="Arial"/>
-          <w:color w:val="000000"/>
-          <w:sz w:val="22"/>
-          <w:szCs w:val="18"/>
-        </w:rPr>
-        <w:t xml:space="preserve">          </w:t>
-      </w:r>
-      <w:hyperlink r:id="rId66" w:history="1">
-        <w:r>
-          <w:rPr>
-            <w:rStyle w:val="Hyperlink"/>
-            <w:rFonts w:ascii="Arial" w:hAnsi="Arial" w:cs="Arial"/>
-            <w:sz w:val="22"/>
-            <w:szCs w:val="18"/>
-            <w:u w:val="none"/>
-          </w:rPr>
-          <w:t>D</w:t>
-        </w:r>
-      </w:hyperlink>
-      <w:r>
-        <w:rPr>
-          <w:rFonts w:ascii="Arial" w:hAnsi="Arial" w:cs="Arial"/>
-          <w:color w:val="000000"/>
-          <w:sz w:val="22"/>
-          <w:szCs w:val="18"/>
-        </w:rPr>
         <w:t xml:space="preserve">      </w:t>
       </w:r>
-      <w:hyperlink r:id="rId67" w:history="1">
-        <w:r>
-          <w:rPr>
-            <w:rStyle w:val="Hyperlink"/>
-            <w:rFonts w:ascii="Arial" w:hAnsi="Arial" w:cs="Arial"/>
-            <w:sz w:val="22"/>
-            <w:szCs w:val="18"/>
-            <w:u w:val="none"/>
-          </w:rPr>
-          <w:t>A</w:t>
-        </w:r>
-      </w:hyperlink>
-    </w:p>
-    <w:p>
-      <w:pPr>
-        <w:pStyle w:val="HTMLPreformatted"/>
-        <w:shd w:val="clear" w:color="auto" w:fill="FFFFFF"/>
-        <w:rPr>
-          <w:rFonts w:ascii="Arial" w:hAnsi="Arial" w:cs="Arial"/>
-          <w:color w:val="000000"/>
-          <w:sz w:val="22"/>
-          <w:szCs w:val="18"/>
-        </w:rPr>
-      </w:pPr>
-      <w:r>
-        <w:rPr>
-          <w:rFonts w:ascii="Arial" w:hAnsi="Arial" w:cs="Arial"/>
-          <w:color w:val="000000"/>
-          <w:sz w:val="22"/>
-          <w:szCs w:val="18"/>
-        </w:rPr>
-        <w:t>I don't know whose back`s that strong; maybe find out before too long.</w:t>
-      </w:r>
-    </w:p>
-    <w:p>
-      <w:pPr>
-        <w:pStyle w:val="HTMLPreformatted"/>
-        <w:shd w:val="clear" w:color="auto" w:fill="FFFFFF"/>
-        <w:rPr>
-          <w:rFonts w:ascii="Arial" w:hAnsi="Arial" w:cs="Arial"/>
-          <w:color w:val="000000"/>
-          <w:sz w:val="22"/>
-          <w:szCs w:val="18"/>
-        </w:rPr>
-      </w:pPr>
-    </w:p>
-    <w:p>
-      <w:pPr>
-        <w:pStyle w:val="HTMLPreformatted"/>
-        <w:shd w:val="clear" w:color="auto" w:fill="FFFFFF"/>
-        <w:rPr>
-          <w:rFonts w:ascii="Arial" w:hAnsi="Arial" w:cs="Arial"/>
-          <w:color w:val="000000"/>
-          <w:sz w:val="22"/>
-          <w:szCs w:val="18"/>
-        </w:rPr>
-      </w:pPr>
-      <w:hyperlink r:id="rId68" w:history="1">
-        <w:r>
-          <w:rPr>
-            <w:rStyle w:val="Hyperlink"/>
-            <w:rFonts w:ascii="Arial" w:hAnsi="Arial" w:cs="Arial"/>
-            <w:sz w:val="22"/>
-            <w:szCs w:val="18"/>
-            <w:u w:val="none"/>
-          </w:rPr>
-          <w:t>E</w:t>
-        </w:r>
-      </w:hyperlink>
-      <w:r>
-        <w:rPr>
-          <w:rFonts w:ascii="Arial" w:hAnsi="Arial" w:cs="Arial"/>
-          <w:color w:val="000000"/>
-          <w:sz w:val="22"/>
-          <w:szCs w:val="18"/>
-        </w:rPr>
-        <w:t xml:space="preserve">                                                                 </w:t>
-      </w:r>
-      <w:hyperlink r:id="rId69" w:history="1">
-        <w:r>
-          <w:rPr>
-            <w:rStyle w:val="Hyperlink"/>
-            <w:rFonts w:ascii="Arial" w:hAnsi="Arial" w:cs="Arial"/>
-            <w:sz w:val="22"/>
-            <w:szCs w:val="18"/>
-            <w:u w:val="none"/>
-          </w:rPr>
-          <w:t>G</w:t>
-        </w:r>
-      </w:hyperlink>
-    </w:p>
-    <w:p>
-      <w:pPr>
-        <w:pStyle w:val="HTMLPreformatted"/>
-        <w:shd w:val="clear" w:color="auto" w:fill="FFFFFF"/>
-        <w:rPr>
-          <w:rFonts w:ascii="Arial" w:hAnsi="Arial" w:cs="Arial"/>
-          <w:color w:val="000000"/>
-          <w:sz w:val="22"/>
-          <w:szCs w:val="18"/>
-        </w:rPr>
-      </w:pPr>
-      <w:r>
-        <w:rPr>
-          <w:rFonts w:ascii="Arial" w:hAnsi="Arial" w:cs="Arial"/>
-          <w:color w:val="000000"/>
-          <w:sz w:val="22"/>
-          <w:szCs w:val="18"/>
-        </w:rPr>
-        <w:t xml:space="preserve">One way or another, one way or another, one way or another, this darkness </w:t>
-      </w:r>
-    </w:p>
-    <w:p>
-      <w:pPr>
-        <w:pStyle w:val="HTMLPreformatted"/>
-        <w:shd w:val="clear" w:color="auto" w:fill="FFFFFF"/>
-        <w:rPr>
-          <w:rFonts w:ascii="Arial" w:hAnsi="Arial" w:cs="Arial"/>
-          <w:color w:val="000000"/>
-          <w:sz w:val="22"/>
-          <w:szCs w:val="18"/>
-        </w:rPr>
-      </w:pPr>
-      <w:r>
-        <w:rPr>
-          <w:rFonts w:ascii="Arial" w:hAnsi="Arial" w:cs="Arial"/>
-          <w:color w:val="000000"/>
-          <w:sz w:val="22"/>
-          <w:szCs w:val="18"/>
-        </w:rPr>
-        <w:t xml:space="preserve">    </w:t>
-      </w:r>
       <w:hyperlink r:id="rId70" w:history="1">
-        <w:r>
-          <w:rPr>
-            <w:rStyle w:val="Hyperlink"/>
-            <w:rFonts w:ascii="Arial" w:hAnsi="Arial" w:cs="Arial"/>
-            <w:sz w:val="22"/>
-            <w:szCs w:val="18"/>
-            <w:u w:val="none"/>
-          </w:rPr>
-          <w:t>D</w:t>
-        </w:r>
-      </w:hyperlink>
-      <w:r>
-        <w:rPr>
-          <w:rFonts w:ascii="Arial" w:hAnsi="Arial" w:cs="Arial"/>
-          <w:color w:val="000000"/>
-          <w:sz w:val="22"/>
-          <w:szCs w:val="18"/>
-        </w:rPr>
-        <w:t xml:space="preserve">      </w:t>
-      </w:r>
-      <w:hyperlink r:id="rId71" w:history="1">
         <w:r>
           <w:rPr>
             <w:rStyle w:val="Hyperlink"/>

</xml_diff>